<commit_message>
Updated CV for 9/7, Twitter Icon
</commit_message>
<xml_diff>
--- a/docs/cv97.docx
+++ b/docs/cv97.docx
@@ -1,17 +1,365 @@
 
 <file path=word/document.xml><?xml version="1.0" encoding="utf-8"?>
-<w:document xmlns:wpc="http://schemas.microsoft.com/office/word/2010/wordprocessingCanvas" xmlns:cx="http://schemas.microsoft.com/office/drawing/2014/chartex" xmlns:cx1="http://schemas.microsoft.com/office/drawing/2015/9/8/chartex" xmlns:cx2="http://schemas.microsoft.com/office/drawing/2015/10/21/chartex" xmlns:cx3="http://schemas.microsoft.com/office/drawing/2016/5/9/chartex" xmlns:cx4="http://schemas.microsoft.com/office/drawing/2016/5/10/chartex" xmlns:cx5="http://schemas.microsoft.com/office/drawing/2016/5/11/chartex" xmlns:mc="http://schemas.openxmlformats.org/markup-compatibility/2006" xmlns:o="urn:schemas-microsoft-com:office:office" xmlns:r="http://schemas.openxmlformats.org/officeDocument/2006/relationships" xmlns:m="http://schemas.openxmlformats.org/officeDocument/2006/math" xmlns:v="urn:schemas-microsoft-com:vml" xmlns:wp14="http://schemas.microsoft.com/office/word/2010/wordprocessingDrawing" xmlns:wp="http://schemas.openxmlformats.org/drawingml/2006/wordprocessingDrawing" xmlns:w10="urn:schemas-microsoft-com:office:word" xmlns:w="http://schemas.openxmlformats.org/wordprocessingml/2006/main" xmlns:w14="http://schemas.microsoft.com/office/word/2010/wordml" xmlns:w15="http://schemas.microsoft.com/office/word/2012/wordml" xmlns:w16se="http://schemas.microsoft.com/office/word/2015/wordml/symex" xmlns:wpg="http://schemas.microsoft.com/office/word/2010/wordprocessingGroup" xmlns:wpi="http://schemas.microsoft.com/office/word/2010/wordprocessingInk" xmlns:wne="http://schemas.microsoft.com/office/word/2006/wordml" xmlns:wps="http://schemas.microsoft.com/office/word/2010/wordprocessingShape" mc:Ignorable="w14 w15 w16se wp14">
+<w:document xmlns:wpc="http://schemas.microsoft.com/office/word/2010/wordprocessingCanvas" xmlns:cx="http://schemas.microsoft.com/office/drawing/2014/chartex" xmlns:cx1="http://schemas.microsoft.com/office/drawing/2015/9/8/chartex" xmlns:cx2="http://schemas.microsoft.com/office/drawing/2015/10/21/chartex" xmlns:cx3="http://schemas.microsoft.com/office/drawing/2016/5/9/chartex" xmlns:cx4="http://schemas.microsoft.com/office/drawing/2016/5/10/chartex" xmlns:cx5="http://schemas.microsoft.com/office/drawing/2016/5/11/chartex" xmlns:cx6="http://schemas.microsoft.com/office/drawing/2016/5/12/chartex" xmlns:cx7="http://schemas.microsoft.com/office/drawing/2016/5/13/chartex" xmlns:cx8="http://schemas.microsoft.com/office/drawing/2016/5/14/chartex" xmlns:mc="http://schemas.openxmlformats.org/markup-compatibility/2006" xmlns:aink="http://schemas.microsoft.com/office/drawing/2016/ink" xmlns:am3d="http://schemas.microsoft.com/office/drawing/2017/model3d" xmlns:o="urn:schemas-microsoft-com:office:office" xmlns:r="http://schemas.openxmlformats.org/officeDocument/2006/relationships" xmlns:m="http://schemas.openxmlformats.org/officeDocument/2006/math" xmlns:v="urn:schemas-microsoft-com:vml" xmlns:wp14="http://schemas.microsoft.com/office/word/2010/wordprocessingDrawing" xmlns:wp="http://schemas.openxmlformats.org/drawingml/2006/wordprocessingDrawing" xmlns:w10="urn:schemas-microsoft-com:office:word" xmlns:w="http://schemas.openxmlformats.org/wordprocessingml/2006/main" xmlns:w14="http://schemas.microsoft.com/office/word/2010/wordml" xmlns:w15="http://schemas.microsoft.com/office/word/2012/wordml" xmlns:w16se="http://schemas.microsoft.com/office/word/2015/wordml/symex" xmlns:wpg="http://schemas.microsoft.com/office/word/2010/wordprocessingGroup" xmlns:wpi="http://schemas.microsoft.com/office/word/2010/wordprocessingInk" xmlns:wne="http://schemas.microsoft.com/office/word/2006/wordml" xmlns:wps="http://schemas.microsoft.com/office/word/2010/wordprocessingShape" mc:Ignorable="w14 w15 w16se wp14">
   <w:body>
     <w:p>
       <w:pPr>
         <w:rPr>
+          <w:rFonts w:ascii="Segoe UI Emoji" w:hAnsi="Segoe UI Emoji" w:cs="Segoe UI Light"/>
+          <w:color w:val="595959" w:themeColor="text1" w:themeTint="A6"/>
+          <w:sz w:val="18"/>
+          <w:szCs w:val="28"/>
+        </w:rPr>
+      </w:pPr>
+      <w:r>
+        <w:rPr>
           <w:rFonts w:ascii="Open Sans" w:hAnsi="Open Sans" w:cs="Open Sans"/>
-          <w:caps/>
-          <w:color w:val="0070C0"/>
-          <w:spacing w:val="48"/>
-          <w:szCs w:val="28"/>
-        </w:rPr>
-      </w:pPr>
+          <w:noProof/>
+          <w:sz w:val="20"/>
+          <w:szCs w:val="28"/>
+        </w:rPr>
+        <mc:AlternateContent>
+          <mc:Choice Requires="wps">
+            <w:drawing>
+              <wp:anchor distT="45720" distB="45720" distL="114300" distR="114300" simplePos="0" relativeHeight="251664384" behindDoc="0" locked="0" layoutInCell="1" allowOverlap="1" wp14:anchorId="6166E25C" wp14:editId="4306BDC9">
+                <wp:simplePos x="0" y="0"/>
+                <wp:positionH relativeFrom="margin">
+                  <wp:posOffset>-484142</wp:posOffset>
+                </wp:positionH>
+                <wp:positionV relativeFrom="paragraph">
+                  <wp:posOffset>19050</wp:posOffset>
+                </wp:positionV>
+                <wp:extent cx="6924675" cy="381000"/>
+                <wp:effectExtent l="0" t="0" r="0" b="0"/>
+                <wp:wrapNone/>
+                <wp:docPr id="3" name="Text Box 3"/>
+                <wp:cNvGraphicFramePr>
+                  <a:graphicFrameLocks xmlns:a="http://schemas.openxmlformats.org/drawingml/2006/main"/>
+                </wp:cNvGraphicFramePr>
+                <a:graphic xmlns:a="http://schemas.openxmlformats.org/drawingml/2006/main">
+                  <a:graphicData uri="http://schemas.microsoft.com/office/word/2010/wordprocessingShape">
+                    <wps:wsp>
+                      <wps:cNvSpPr txBox="1">
+                        <a:spLocks noChangeArrowheads="1"/>
+                      </wps:cNvSpPr>
+                      <wps:spPr bwMode="auto">
+                        <a:xfrm>
+                          <a:off x="0" y="0"/>
+                          <a:ext cx="6924675" cy="381000"/>
+                        </a:xfrm>
+                        <a:prstGeom prst="rect">
+                          <a:avLst/>
+                        </a:prstGeom>
+                        <a:noFill/>
+                        <a:ln w="9525">
+                          <a:noFill/>
+                          <a:miter lim="800000"/>
+                          <a:headEnd/>
+                          <a:tailEnd/>
+                        </a:ln>
+                      </wps:spPr>
+                      <wps:txbx>
+                        <w:txbxContent>
+                          <w:p>
+                            <w:pPr>
+                              <w:jc w:val="center"/>
+                              <w:rPr>
+                                <w:rFonts w:ascii="Source Sans Pro" w:hAnsi="Source Sans Pro"/>
+                                <w:b/>
+                                <w:smallCaps/>
+                                <w:color w:val="F2F2F2" w:themeColor="background1" w:themeShade="F2"/>
+                                <w:spacing w:val="10"/>
+                                <w:sz w:val="48"/>
+                              </w:rPr>
+                            </w:pPr>
+                            <w:r>
+                              <w:rPr>
+                                <w:rFonts w:ascii="Segoe UI Emoji" w:hAnsi="Segoe UI Emoji" w:cs="Open Sans"/>
+                                <w:color w:val="0070C0"/>
+                                <w:spacing w:val="10"/>
+                                <w:szCs w:val="28"/>
+                              </w:rPr>
+                              <w:t>🏡</w:t>
+                            </w:r>
+                            <w:r>
+                              <w:rPr>
+                                <w:rFonts w:ascii="Source Sans Pro" w:hAnsi="Source Sans Pro" w:cs="Open Sans"/>
+                                <w:color w:val="F2F2F2" w:themeColor="background1" w:themeShade="F2"/>
+                                <w:spacing w:val="10"/>
+                                <w:szCs w:val="28"/>
+                              </w:rPr>
+                              <w:t xml:space="preserve"> </w:t>
+                            </w:r>
+                            <w:r>
+                              <w:rPr>
+                                <w:rFonts w:ascii="Source Sans Pro" w:hAnsi="Source Sans Pro" w:cs="Open Sans"/>
+                                <w:color w:val="404040" w:themeColor="text1" w:themeTint="BF"/>
+                                <w:spacing w:val="10"/>
+                                <w:szCs w:val="28"/>
+                              </w:rPr>
+                              <w:t xml:space="preserve">7226 W Myrtle Ave, Chicago, IL 60631     </w:t>
+                            </w:r>
+                            <w:r>
+                              <w:rPr>
+                                <w:rFonts w:ascii="Times New Roman" w:hAnsi="Times New Roman" w:cs="Times New Roman"/>
+                                <w:color w:val="404040" w:themeColor="text1" w:themeTint="BF"/>
+                                <w:spacing w:val="10"/>
+                                <w:szCs w:val="28"/>
+                              </w:rPr>
+                              <w:t xml:space="preserve"> </w:t>
+                            </w:r>
+                            <w:r>
+                              <w:rPr>
+                                <w:rFonts w:ascii="Segoe UI Emoji" w:hAnsi="Segoe UI Emoji" w:cs="Open Sans"/>
+                                <w:color w:val="404040" w:themeColor="text1" w:themeTint="BF"/>
+                                <w:spacing w:val="10"/>
+                                <w:szCs w:val="28"/>
+                              </w:rPr>
+                              <w:t xml:space="preserve"> </w:t>
+                            </w:r>
+                            <w:r>
+                              <w:rPr>
+                                <w:rFonts w:ascii="Segoe UI Emoji" w:hAnsi="Segoe UI Emoji" w:cs="Open Sans"/>
+                                <w:color w:val="0070C0"/>
+                                <w:spacing w:val="10"/>
+                                <w:szCs w:val="28"/>
+                              </w:rPr>
+                              <w:t>📞</w:t>
+                            </w:r>
+                            <w:r>
+                              <w:rPr>
+                                <w:rFonts w:ascii="Source Sans Pro" w:hAnsi="Source Sans Pro" w:cs="Open Sans"/>
+                                <w:color w:val="F2F2F2" w:themeColor="background1" w:themeShade="F2"/>
+                                <w:spacing w:val="10"/>
+                                <w:szCs w:val="28"/>
+                              </w:rPr>
+                              <w:t xml:space="preserve"> </w:t>
+                            </w:r>
+                            <w:r>
+                              <w:rPr>
+                                <w:rFonts w:ascii="Source Sans Pro" w:hAnsi="Source Sans Pro" w:cs="Open Sans"/>
+                                <w:color w:val="404040" w:themeColor="text1" w:themeTint="BF"/>
+                                <w:spacing w:val="10"/>
+                                <w:szCs w:val="28"/>
+                              </w:rPr>
+                              <w:t xml:space="preserve">(312) 848-5128    </w:t>
+                            </w:r>
+                            <w:r>
+                              <w:rPr>
+                                <w:rFonts w:ascii="Source Sans Pro" w:hAnsi="Source Sans Pro" w:cs="Open Sans"/>
+                                <w:color w:val="404040" w:themeColor="text1" w:themeTint="BF"/>
+                                <w:spacing w:val="10"/>
+                                <w:szCs w:val="28"/>
+                              </w:rPr>
+                              <w:t xml:space="preserve">   </w:t>
+                            </w:r>
+                            <w:r>
+                              <w:rPr>
+                                <w:rFonts w:ascii="Source Sans Pro" w:hAnsi="Source Sans Pro" w:cs="Open Sans"/>
+                                <w:color w:val="404040" w:themeColor="text1" w:themeTint="BF"/>
+                                <w:spacing w:val="10"/>
+                                <w:szCs w:val="28"/>
+                              </w:rPr>
+                              <w:t xml:space="preserve"> </w:t>
+                            </w:r>
+                            <w:r>
+                              <w:rPr>
+                                <w:rFonts w:ascii="Segoe UI Emoji" w:hAnsi="Segoe UI Emoji" w:cs="Open Sans"/>
+                                <w:color w:val="0070C0"/>
+                                <w:spacing w:val="10"/>
+                                <w:szCs w:val="28"/>
+                              </w:rPr>
+                              <w:t>📧</w:t>
+                            </w:r>
+                            <w:r>
+                              <w:rPr>
+                                <w:rFonts w:ascii="Source Sans Pro" w:hAnsi="Source Sans Pro" w:cs="Open Sans"/>
+                                <w:color w:val="F2F2F2" w:themeColor="background1" w:themeShade="F2"/>
+                                <w:spacing w:val="10"/>
+                                <w:szCs w:val="28"/>
+                              </w:rPr>
+                              <w:t xml:space="preserve"> </w:t>
+                            </w:r>
+                            <w:hyperlink r:id="rId6" w:history="1">
+                              <w:r>
+                                <w:rPr>
+                                  <w:rStyle w:val="Hyperlink"/>
+                                  <w:rFonts w:ascii="Source Sans Pro" w:hAnsi="Source Sans Pro" w:cs="Open Sans"/>
+                                  <w:color w:val="404040" w:themeColor="text1" w:themeTint="BF"/>
+                                  <w:spacing w:val="10"/>
+                                  <w:szCs w:val="28"/>
+                                </w:rPr>
+                                <w:t>rjaltman04@gmail.com</w:t>
+                              </w:r>
+                            </w:hyperlink>
+                          </w:p>
+                        </w:txbxContent>
+                      </wps:txbx>
+                      <wps:bodyPr rot="0" vert="horz" wrap="square" lIns="91440" tIns="45720" rIns="91440" bIns="45720" anchor="t" anchorCtr="0">
+                        <a:noAutofit/>
+                      </wps:bodyPr>
+                    </wps:wsp>
+                  </a:graphicData>
+                </a:graphic>
+                <wp14:sizeRelH relativeFrom="margin">
+                  <wp14:pctWidth>0</wp14:pctWidth>
+                </wp14:sizeRelH>
+                <wp14:sizeRelV relativeFrom="margin">
+                  <wp14:pctHeight>0</wp14:pctHeight>
+                </wp14:sizeRelV>
+              </wp:anchor>
+            </w:drawing>
+          </mc:Choice>
+          <mc:Fallback>
+            <w:pict>
+              <v:shapetype w14:anchorId="6166E25C" id="_x0000_t202" coordsize="21600,21600" o:spt="202" path="m,l,21600r21600,l21600,xe">
+                <v:stroke joinstyle="miter"/>
+                <v:path gradientshapeok="t" o:connecttype="rect"/>
+              </v:shapetype>
+              <v:shape id="Text Box 3" o:spid="_x0000_s1026" type="#_x0000_t202" style="position:absolute;margin-left:-38.1pt;margin-top:1.5pt;width:545.25pt;height:30pt;z-index:251664384;visibility:visible;mso-wrap-style:square;mso-width-percent:0;mso-height-percent:0;mso-wrap-distance-left:9pt;mso-wrap-distance-top:3.6pt;mso-wrap-distance-right:9pt;mso-wrap-distance-bottom:3.6pt;mso-position-horizontal:absolute;mso-position-horizontal-relative:margin;mso-position-vertical:absolute;mso-position-vertical-relative:text;mso-width-percent:0;mso-height-percent:0;mso-width-relative:margin;mso-height-relative:margin;v-text-anchor:top" o:gfxdata="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" filled="f" stroked="f">
+                <v:textbox>
+                  <w:txbxContent>
+                    <w:p>
+                      <w:pPr>
+                        <w:jc w:val="center"/>
+                        <w:rPr>
+                          <w:rFonts w:ascii="Source Sans Pro" w:hAnsi="Source Sans Pro"/>
+                          <w:b/>
+                          <w:smallCaps/>
+                          <w:color w:val="F2F2F2" w:themeColor="background1" w:themeShade="F2"/>
+                          <w:spacing w:val="10"/>
+                          <w:sz w:val="48"/>
+                        </w:rPr>
+                      </w:pPr>
+                      <w:r>
+                        <w:rPr>
+                          <w:rFonts w:ascii="Segoe UI Emoji" w:hAnsi="Segoe UI Emoji" w:cs="Open Sans"/>
+                          <w:color w:val="0070C0"/>
+                          <w:spacing w:val="10"/>
+                          <w:szCs w:val="28"/>
+                        </w:rPr>
+                        <w:t>🏡</w:t>
+                      </w:r>
+                      <w:r>
+                        <w:rPr>
+                          <w:rFonts w:ascii="Source Sans Pro" w:hAnsi="Source Sans Pro" w:cs="Open Sans"/>
+                          <w:color w:val="F2F2F2" w:themeColor="background1" w:themeShade="F2"/>
+                          <w:spacing w:val="10"/>
+                          <w:szCs w:val="28"/>
+                        </w:rPr>
+                        <w:t xml:space="preserve"> </w:t>
+                      </w:r>
+                      <w:r>
+                        <w:rPr>
+                          <w:rFonts w:ascii="Source Sans Pro" w:hAnsi="Source Sans Pro" w:cs="Open Sans"/>
+                          <w:color w:val="404040" w:themeColor="text1" w:themeTint="BF"/>
+                          <w:spacing w:val="10"/>
+                          <w:szCs w:val="28"/>
+                        </w:rPr>
+                        <w:t xml:space="preserve">7226 W Myrtle Ave, Chicago, IL 60631     </w:t>
+                      </w:r>
+                      <w:r>
+                        <w:rPr>
+                          <w:rFonts w:ascii="Times New Roman" w:hAnsi="Times New Roman" w:cs="Times New Roman"/>
+                          <w:color w:val="404040" w:themeColor="text1" w:themeTint="BF"/>
+                          <w:spacing w:val="10"/>
+                          <w:szCs w:val="28"/>
+                        </w:rPr>
+                        <w:t xml:space="preserve"> </w:t>
+                      </w:r>
+                      <w:r>
+                        <w:rPr>
+                          <w:rFonts w:ascii="Segoe UI Emoji" w:hAnsi="Segoe UI Emoji" w:cs="Open Sans"/>
+                          <w:color w:val="404040" w:themeColor="text1" w:themeTint="BF"/>
+                          <w:spacing w:val="10"/>
+                          <w:szCs w:val="28"/>
+                        </w:rPr>
+                        <w:t xml:space="preserve"> </w:t>
+                      </w:r>
+                      <w:r>
+                        <w:rPr>
+                          <w:rFonts w:ascii="Segoe UI Emoji" w:hAnsi="Segoe UI Emoji" w:cs="Open Sans"/>
+                          <w:color w:val="0070C0"/>
+                          <w:spacing w:val="10"/>
+                          <w:szCs w:val="28"/>
+                        </w:rPr>
+                        <w:t>📞</w:t>
+                      </w:r>
+                      <w:r>
+                        <w:rPr>
+                          <w:rFonts w:ascii="Source Sans Pro" w:hAnsi="Source Sans Pro" w:cs="Open Sans"/>
+                          <w:color w:val="F2F2F2" w:themeColor="background1" w:themeShade="F2"/>
+                          <w:spacing w:val="10"/>
+                          <w:szCs w:val="28"/>
+                        </w:rPr>
+                        <w:t xml:space="preserve"> </w:t>
+                      </w:r>
+                      <w:r>
+                        <w:rPr>
+                          <w:rFonts w:ascii="Source Sans Pro" w:hAnsi="Source Sans Pro" w:cs="Open Sans"/>
+                          <w:color w:val="404040" w:themeColor="text1" w:themeTint="BF"/>
+                          <w:spacing w:val="10"/>
+                          <w:szCs w:val="28"/>
+                        </w:rPr>
+                        <w:t xml:space="preserve">(312) 848-5128    </w:t>
+                      </w:r>
+                      <w:r>
+                        <w:rPr>
+                          <w:rFonts w:ascii="Source Sans Pro" w:hAnsi="Source Sans Pro" w:cs="Open Sans"/>
+                          <w:color w:val="404040" w:themeColor="text1" w:themeTint="BF"/>
+                          <w:spacing w:val="10"/>
+                          <w:szCs w:val="28"/>
+                        </w:rPr>
+                        <w:t xml:space="preserve">   </w:t>
+                      </w:r>
+                      <w:r>
+                        <w:rPr>
+                          <w:rFonts w:ascii="Source Sans Pro" w:hAnsi="Source Sans Pro" w:cs="Open Sans"/>
+                          <w:color w:val="404040" w:themeColor="text1" w:themeTint="BF"/>
+                          <w:spacing w:val="10"/>
+                          <w:szCs w:val="28"/>
+                        </w:rPr>
+                        <w:t xml:space="preserve"> </w:t>
+                      </w:r>
+                      <w:r>
+                        <w:rPr>
+                          <w:rFonts w:ascii="Segoe UI Emoji" w:hAnsi="Segoe UI Emoji" w:cs="Open Sans"/>
+                          <w:color w:val="0070C0"/>
+                          <w:spacing w:val="10"/>
+                          <w:szCs w:val="28"/>
+                        </w:rPr>
+                        <w:t>📧</w:t>
+                      </w:r>
+                      <w:r>
+                        <w:rPr>
+                          <w:rFonts w:ascii="Source Sans Pro" w:hAnsi="Source Sans Pro" w:cs="Open Sans"/>
+                          <w:color w:val="F2F2F2" w:themeColor="background1" w:themeShade="F2"/>
+                          <w:spacing w:val="10"/>
+                          <w:szCs w:val="28"/>
+                        </w:rPr>
+                        <w:t xml:space="preserve"> </w:t>
+                      </w:r>
+                      <w:hyperlink r:id="rId7" w:history="1">
+                        <w:r>
+                          <w:rPr>
+                            <w:rStyle w:val="Hyperlink"/>
+                            <w:rFonts w:ascii="Source Sans Pro" w:hAnsi="Source Sans Pro" w:cs="Open Sans"/>
+                            <w:color w:val="404040" w:themeColor="text1" w:themeTint="BF"/>
+                            <w:spacing w:val="10"/>
+                            <w:szCs w:val="28"/>
+                          </w:rPr>
+                          <w:t>rjaltman04@gmail.com</w:t>
+                        </w:r>
+                      </w:hyperlink>
+                    </w:p>
+                  </w:txbxContent>
+                </v:textbox>
+                <w10:wrap anchorx="margin"/>
+              </v:shape>
+            </w:pict>
+          </mc:Fallback>
+        </mc:AlternateContent>
+      </w:r>
       <w:r>
         <w:rPr>
           <w:rFonts w:ascii="Open Sans" w:hAnsi="Open Sans" w:cs="Open Sans"/>
@@ -195,11 +543,7 @@
           </mc:Choice>
           <mc:Fallback>
             <w:pict>
-              <v:shapetype w14:anchorId="5F345E6F" id="_x0000_t202" coordsize="21600,21600" o:spt="202" path="m,l,21600r21600,l21600,xe">
-                <v:stroke joinstyle="miter"/>
-                <v:path gradientshapeok="t" o:connecttype="rect"/>
-              </v:shapetype>
-              <v:shape id="Text Box 2" o:spid="_x0000_s1026" type="#_x0000_t202" style="position:absolute;margin-left:-38.25pt;margin-top:-30pt;width:545.25pt;height:33pt;z-index:251662336;visibility:visible;mso-wrap-style:square;mso-width-percent:0;mso-height-percent:0;mso-wrap-distance-left:9pt;mso-wrap-distance-top:3.6pt;mso-wrap-distance-right:9pt;mso-wrap-distance-bottom:3.6pt;mso-position-horizontal:absolute;mso-position-horizontal-relative:margin;mso-position-vertical:absolute;mso-position-vertical-relative:text;mso-width-percent:0;mso-height-percent:0;mso-width-relative:margin;mso-height-relative:margin;v-text-anchor:top" o:gfxdata="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" filled="f" stroked="f">
+              <v:shape w14:anchorId="5F345E6F" id="Text Box 2" o:spid="_x0000_s1027" type="#_x0000_t202" style="position:absolute;margin-left:-38.25pt;margin-top:-30pt;width:545.25pt;height:33pt;z-index:251662336;visibility:visible;mso-wrap-style:square;mso-width-percent:0;mso-height-percent:0;mso-wrap-distance-left:9pt;mso-wrap-distance-top:3.6pt;mso-wrap-distance-right:9pt;mso-wrap-distance-bottom:3.6pt;mso-position-horizontal:absolute;mso-position-horizontal-relative:margin;mso-position-vertical:absolute;mso-position-vertical-relative:text;mso-width-percent:0;mso-height-percent:0;mso-width-relative:margin;mso-height-relative:margin;v-text-anchor:top" o:gfxdata="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" filled="f" stroked="f">
                 <v:textbox>
                   <w:txbxContent>
                     <w:p>
@@ -237,351 +581,6 @@
       <w:r>
         <w:rPr>
           <w:rFonts w:ascii="Open Sans" w:hAnsi="Open Sans" w:cs="Open Sans"/>
-          <w:noProof/>
-          <w:sz w:val="20"/>
-          <w:szCs w:val="28"/>
-        </w:rPr>
-        <mc:AlternateContent>
-          <mc:Choice Requires="wps">
-            <w:drawing>
-              <wp:anchor distT="45720" distB="45720" distL="114300" distR="114300" simplePos="0" relativeHeight="251664384" behindDoc="0" locked="0" layoutInCell="1" allowOverlap="1" wp14:anchorId="6166E25C" wp14:editId="4306BDC9">
-                <wp:simplePos x="0" y="0"/>
-                <wp:positionH relativeFrom="margin">
-                  <wp:posOffset>-381000</wp:posOffset>
-                </wp:positionH>
-                <wp:positionV relativeFrom="paragraph">
-                  <wp:posOffset>19050</wp:posOffset>
-                </wp:positionV>
-                <wp:extent cx="6924675" cy="381000"/>
-                <wp:effectExtent l="0" t="0" r="0" b="0"/>
-                <wp:wrapNone/>
-                <wp:docPr id="3" name="Text Box 3"/>
-                <wp:cNvGraphicFramePr>
-                  <a:graphicFrameLocks xmlns:a="http://schemas.openxmlformats.org/drawingml/2006/main"/>
-                </wp:cNvGraphicFramePr>
-                <a:graphic xmlns:a="http://schemas.openxmlformats.org/drawingml/2006/main">
-                  <a:graphicData uri="http://schemas.microsoft.com/office/word/2010/wordprocessingShape">
-                    <wps:wsp>
-                      <wps:cNvSpPr txBox="1">
-                        <a:spLocks noChangeArrowheads="1"/>
-                      </wps:cNvSpPr>
-                      <wps:spPr bwMode="auto">
-                        <a:xfrm>
-                          <a:off x="0" y="0"/>
-                          <a:ext cx="6924675" cy="381000"/>
-                        </a:xfrm>
-                        <a:prstGeom prst="rect">
-                          <a:avLst/>
-                        </a:prstGeom>
-                        <a:noFill/>
-                        <a:ln w="9525">
-                          <a:noFill/>
-                          <a:miter lim="800000"/>
-                          <a:headEnd/>
-                          <a:tailEnd/>
-                        </a:ln>
-                      </wps:spPr>
-                      <wps:txbx>
-                        <w:txbxContent>
-                          <w:p>
-                            <w:pPr>
-                              <w:jc w:val="center"/>
-                              <w:rPr>
-                                <w:rFonts w:ascii="Source Sans Pro" w:hAnsi="Source Sans Pro"/>
-                                <w:b/>
-                                <w:smallCaps/>
-                                <w:color w:val="F2F2F2" w:themeColor="background1" w:themeShade="F2"/>
-                                <w:spacing w:val="10"/>
-                                <w:sz w:val="48"/>
-                              </w:rPr>
-                            </w:pPr>
-                            <w:r>
-                              <w:rPr>
-                                <w:rFonts w:ascii="Segoe UI Emoji" w:hAnsi="Segoe UI Emoji" w:cs="Open Sans"/>
-                                <w:color w:val="0070C0"/>
-                                <w:spacing w:val="10"/>
-                                <w:szCs w:val="28"/>
-                              </w:rPr>
-                              <w:t>🏡</w:t>
-                            </w:r>
-                            <w:r>
-                              <w:rPr>
-                                <w:rFonts w:ascii="Source Sans Pro" w:hAnsi="Source Sans Pro" w:cs="Open Sans"/>
-                                <w:color w:val="F2F2F2" w:themeColor="background1" w:themeShade="F2"/>
-                                <w:spacing w:val="10"/>
-                                <w:szCs w:val="28"/>
-                              </w:rPr>
-                              <w:t xml:space="preserve"> </w:t>
-                            </w:r>
-                            <w:r>
-                              <w:rPr>
-                                <w:rFonts w:ascii="Source Sans Pro" w:hAnsi="Source Sans Pro" w:cs="Open Sans"/>
-                                <w:color w:val="404040" w:themeColor="text1" w:themeTint="BF"/>
-                                <w:spacing w:val="10"/>
-                                <w:szCs w:val="28"/>
-                              </w:rPr>
-                              <w:t xml:space="preserve">7226 W Myrtle Ave, Chicago, IL 60631     </w:t>
-                            </w:r>
-                            <w:r>
-                              <w:rPr>
-                                <w:rFonts w:ascii="Times New Roman" w:hAnsi="Times New Roman" w:cs="Times New Roman"/>
-                                <w:color w:val="404040" w:themeColor="text1" w:themeTint="BF"/>
-                                <w:spacing w:val="10"/>
-                                <w:szCs w:val="28"/>
-                              </w:rPr>
-                              <w:t xml:space="preserve"> </w:t>
-                            </w:r>
-                            <w:r>
-                              <w:rPr>
-                                <w:rFonts w:ascii="Segoe UI Emoji" w:hAnsi="Segoe UI Emoji" w:cs="Open Sans"/>
-                                <w:color w:val="404040" w:themeColor="text1" w:themeTint="BF"/>
-                                <w:spacing w:val="10"/>
-                                <w:szCs w:val="28"/>
-                              </w:rPr>
-                              <w:t xml:space="preserve"> </w:t>
-                            </w:r>
-                            <w:r>
-                              <w:rPr>
-                                <w:rFonts w:ascii="Segoe UI Emoji" w:hAnsi="Segoe UI Emoji" w:cs="Open Sans"/>
-                                <w:color w:val="0070C0"/>
-                                <w:spacing w:val="10"/>
-                                <w:szCs w:val="28"/>
-                              </w:rPr>
-                              <w:t>📞</w:t>
-                            </w:r>
-                            <w:r>
-                              <w:rPr>
-                                <w:rFonts w:ascii="Source Sans Pro" w:hAnsi="Source Sans Pro" w:cs="Open Sans"/>
-                                <w:color w:val="F2F2F2" w:themeColor="background1" w:themeShade="F2"/>
-                                <w:spacing w:val="10"/>
-                                <w:szCs w:val="28"/>
-                              </w:rPr>
-                              <w:t xml:space="preserve"> </w:t>
-                            </w:r>
-                            <w:r>
-                              <w:rPr>
-                                <w:rFonts w:ascii="Source Sans Pro" w:hAnsi="Source Sans Pro" w:cs="Open Sans"/>
-                                <w:color w:val="404040" w:themeColor="text1" w:themeTint="BF"/>
-                                <w:spacing w:val="10"/>
-                                <w:szCs w:val="28"/>
-                              </w:rPr>
-                              <w:t xml:space="preserve">(312) 848-5128    </w:t>
-                            </w:r>
-                            <w:r>
-                              <w:rPr>
-                                <w:rFonts w:ascii="Source Sans Pro" w:hAnsi="Source Sans Pro" w:cs="Open Sans"/>
-                                <w:color w:val="404040" w:themeColor="text1" w:themeTint="BF"/>
-                                <w:spacing w:val="10"/>
-                                <w:szCs w:val="28"/>
-                              </w:rPr>
-                              <w:t xml:space="preserve">   </w:t>
-                            </w:r>
-                            <w:r>
-                              <w:rPr>
-                                <w:rFonts w:ascii="Source Sans Pro" w:hAnsi="Source Sans Pro" w:cs="Open Sans"/>
-                                <w:color w:val="404040" w:themeColor="text1" w:themeTint="BF"/>
-                                <w:spacing w:val="10"/>
-                                <w:szCs w:val="28"/>
-                              </w:rPr>
-                              <w:t xml:space="preserve"> </w:t>
-                            </w:r>
-                            <w:r>
-                              <w:rPr>
-                                <w:rFonts w:ascii="Segoe UI Emoji" w:hAnsi="Segoe UI Emoji" w:cs="Open Sans"/>
-                                <w:color w:val="0070C0"/>
-                                <w:spacing w:val="10"/>
-                                <w:szCs w:val="28"/>
-                              </w:rPr>
-                              <w:t>📧</w:t>
-                            </w:r>
-                            <w:r>
-                              <w:rPr>
-                                <w:rFonts w:ascii="Source Sans Pro" w:hAnsi="Source Sans Pro" w:cs="Open Sans"/>
-                                <w:color w:val="F2F2F2" w:themeColor="background1" w:themeShade="F2"/>
-                                <w:spacing w:val="10"/>
-                                <w:szCs w:val="28"/>
-                              </w:rPr>
-                              <w:t xml:space="preserve"> </w:t>
-                            </w:r>
-                            <w:hyperlink r:id="rId6" w:history="1">
-                              <w:r>
-                                <w:rPr>
-                                  <w:rStyle w:val="Hyperlink"/>
-                                  <w:rFonts w:ascii="Source Sans Pro" w:hAnsi="Source Sans Pro" w:cs="Open Sans"/>
-                                  <w:color w:val="404040" w:themeColor="text1" w:themeTint="BF"/>
-                                  <w:spacing w:val="10"/>
-                                  <w:szCs w:val="28"/>
-                                </w:rPr>
-                                <w:t>rjaltman04@gmail.com</w:t>
-                              </w:r>
-                            </w:hyperlink>
-                          </w:p>
-                        </w:txbxContent>
-                      </wps:txbx>
-                      <wps:bodyPr rot="0" vert="horz" wrap="square" lIns="91440" tIns="45720" rIns="91440" bIns="45720" anchor="t" anchorCtr="0">
-                        <a:noAutofit/>
-                      </wps:bodyPr>
-                    </wps:wsp>
-                  </a:graphicData>
-                </a:graphic>
-                <wp14:sizeRelH relativeFrom="margin">
-                  <wp14:pctWidth>0</wp14:pctWidth>
-                </wp14:sizeRelH>
-                <wp14:sizeRelV relativeFrom="margin">
-                  <wp14:pctHeight>0</wp14:pctHeight>
-                </wp14:sizeRelV>
-              </wp:anchor>
-            </w:drawing>
-          </mc:Choice>
-          <mc:Fallback>
-            <w:pict>
-              <v:shape w14:anchorId="6166E25C" id="Text Box 3" o:spid="_x0000_s1027" type="#_x0000_t202" style="position:absolute;margin-left:-30pt;margin-top:1.5pt;width:545.25pt;height:30pt;z-index:251664384;visibility:visible;mso-wrap-style:square;mso-width-percent:0;mso-height-percent:0;mso-wrap-distance-left:9pt;mso-wrap-distance-top:3.6pt;mso-wrap-distance-right:9pt;mso-wrap-distance-bottom:3.6pt;mso-position-horizontal:absolute;mso-position-horizontal-relative:margin;mso-position-vertical:absolute;mso-position-vertical-relative:text;mso-width-percent:0;mso-height-percent:0;mso-width-relative:margin;mso-height-relative:margin;v-text-anchor:top" o:gfxdata="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" filled="f" stroked="f">
-                <v:textbox>
-                  <w:txbxContent>
-                    <w:p>
-                      <w:pPr>
-                        <w:jc w:val="center"/>
-                        <w:rPr>
-                          <w:rFonts w:ascii="Source Sans Pro" w:hAnsi="Source Sans Pro"/>
-                          <w:b/>
-                          <w:smallCaps/>
-                          <w:color w:val="F2F2F2" w:themeColor="background1" w:themeShade="F2"/>
-                          <w:spacing w:val="10"/>
-                          <w:sz w:val="48"/>
-                        </w:rPr>
-                      </w:pPr>
-                      <w:r>
-                        <w:rPr>
-                          <w:rFonts w:ascii="Segoe UI Emoji" w:hAnsi="Segoe UI Emoji" w:cs="Open Sans"/>
-                          <w:color w:val="0070C0"/>
-                          <w:spacing w:val="10"/>
-                          <w:szCs w:val="28"/>
-                        </w:rPr>
-                        <w:t>🏡</w:t>
-                      </w:r>
-                      <w:r>
-                        <w:rPr>
-                          <w:rFonts w:ascii="Source Sans Pro" w:hAnsi="Source Sans Pro" w:cs="Open Sans"/>
-                          <w:color w:val="F2F2F2" w:themeColor="background1" w:themeShade="F2"/>
-                          <w:spacing w:val="10"/>
-                          <w:szCs w:val="28"/>
-                        </w:rPr>
-                        <w:t xml:space="preserve"> </w:t>
-                      </w:r>
-                      <w:r>
-                        <w:rPr>
-                          <w:rFonts w:ascii="Source Sans Pro" w:hAnsi="Source Sans Pro" w:cs="Open Sans"/>
-                          <w:color w:val="404040" w:themeColor="text1" w:themeTint="BF"/>
-                          <w:spacing w:val="10"/>
-                          <w:szCs w:val="28"/>
-                        </w:rPr>
-                        <w:t xml:space="preserve">7226 W Myrtle Ave, Chicago, IL 60631     </w:t>
-                      </w:r>
-                      <w:r>
-                        <w:rPr>
-                          <w:rFonts w:ascii="Times New Roman" w:hAnsi="Times New Roman" w:cs="Times New Roman"/>
-                          <w:color w:val="404040" w:themeColor="text1" w:themeTint="BF"/>
-                          <w:spacing w:val="10"/>
-                          <w:szCs w:val="28"/>
-                        </w:rPr>
-                        <w:t xml:space="preserve"> </w:t>
-                      </w:r>
-                      <w:r>
-                        <w:rPr>
-                          <w:rFonts w:ascii="Segoe UI Emoji" w:hAnsi="Segoe UI Emoji" w:cs="Open Sans"/>
-                          <w:color w:val="404040" w:themeColor="text1" w:themeTint="BF"/>
-                          <w:spacing w:val="10"/>
-                          <w:szCs w:val="28"/>
-                        </w:rPr>
-                        <w:t xml:space="preserve"> </w:t>
-                      </w:r>
-                      <w:r>
-                        <w:rPr>
-                          <w:rFonts w:ascii="Segoe UI Emoji" w:hAnsi="Segoe UI Emoji" w:cs="Open Sans"/>
-                          <w:color w:val="0070C0"/>
-                          <w:spacing w:val="10"/>
-                          <w:szCs w:val="28"/>
-                        </w:rPr>
-                        <w:t>📞</w:t>
-                      </w:r>
-                      <w:r>
-                        <w:rPr>
-                          <w:rFonts w:ascii="Source Sans Pro" w:hAnsi="Source Sans Pro" w:cs="Open Sans"/>
-                          <w:color w:val="F2F2F2" w:themeColor="background1" w:themeShade="F2"/>
-                          <w:spacing w:val="10"/>
-                          <w:szCs w:val="28"/>
-                        </w:rPr>
-                        <w:t xml:space="preserve"> </w:t>
-                      </w:r>
-                      <w:r>
-                        <w:rPr>
-                          <w:rFonts w:ascii="Source Sans Pro" w:hAnsi="Source Sans Pro" w:cs="Open Sans"/>
-                          <w:color w:val="404040" w:themeColor="text1" w:themeTint="BF"/>
-                          <w:spacing w:val="10"/>
-                          <w:szCs w:val="28"/>
-                        </w:rPr>
-                        <w:t xml:space="preserve">(312) 848-5128    </w:t>
-                      </w:r>
-                      <w:r>
-                        <w:rPr>
-                          <w:rFonts w:ascii="Source Sans Pro" w:hAnsi="Source Sans Pro" w:cs="Open Sans"/>
-                          <w:color w:val="404040" w:themeColor="text1" w:themeTint="BF"/>
-                          <w:spacing w:val="10"/>
-                          <w:szCs w:val="28"/>
-                        </w:rPr>
-                        <w:t xml:space="preserve">   </w:t>
-                      </w:r>
-                      <w:r>
-                        <w:rPr>
-                          <w:rFonts w:ascii="Source Sans Pro" w:hAnsi="Source Sans Pro" w:cs="Open Sans"/>
-                          <w:color w:val="404040" w:themeColor="text1" w:themeTint="BF"/>
-                          <w:spacing w:val="10"/>
-                          <w:szCs w:val="28"/>
-                        </w:rPr>
-                        <w:t xml:space="preserve"> </w:t>
-                      </w:r>
-                      <w:r>
-                        <w:rPr>
-                          <w:rFonts w:ascii="Segoe UI Emoji" w:hAnsi="Segoe UI Emoji" w:cs="Open Sans"/>
-                          <w:color w:val="0070C0"/>
-                          <w:spacing w:val="10"/>
-                          <w:szCs w:val="28"/>
-                        </w:rPr>
-                        <w:t>📧</w:t>
-                      </w:r>
-                      <w:r>
-                        <w:rPr>
-                          <w:rFonts w:ascii="Source Sans Pro" w:hAnsi="Source Sans Pro" w:cs="Open Sans"/>
-                          <w:color w:val="F2F2F2" w:themeColor="background1" w:themeShade="F2"/>
-                          <w:spacing w:val="10"/>
-                          <w:szCs w:val="28"/>
-                        </w:rPr>
-                        <w:t xml:space="preserve"> </w:t>
-                      </w:r>
-                      <w:hyperlink r:id="rId7" w:history="1">
-                        <w:r>
-                          <w:rPr>
-                            <w:rStyle w:val="Hyperlink"/>
-                            <w:rFonts w:ascii="Source Sans Pro" w:hAnsi="Source Sans Pro" w:cs="Open Sans"/>
-                            <w:color w:val="404040" w:themeColor="text1" w:themeTint="BF"/>
-                            <w:spacing w:val="10"/>
-                            <w:szCs w:val="28"/>
-                          </w:rPr>
-                          <w:t>rjaltman04@gmail.com</w:t>
-                        </w:r>
-                      </w:hyperlink>
-                    </w:p>
-                  </w:txbxContent>
-                </v:textbox>
-                <w10:wrap anchorx="margin"/>
-              </v:shape>
-            </w:pict>
-          </mc:Fallback>
-        </mc:AlternateContent>
-      </w:r>
-      <w:r>
-        <w:rPr>
-          <w:rFonts w:ascii="Open Sans" w:hAnsi="Open Sans" w:cs="Open Sans"/>
           <w:smallCaps/>
           <w:color w:val="0070C0"/>
           <w:spacing w:val="20"/>
@@ -644,14 +643,7 @@
           <w:sz w:val="21"/>
         </w:rPr>
         <w:tab/>
-        <w:t xml:space="preserve">        </w:t>
-      </w:r>
-      <w:r>
-        <w:rPr>
-          <w:rFonts w:ascii="Sitka Heading" w:hAnsi="Sitka Heading" w:cs="Segoe UI Light"/>
-          <w:sz w:val="21"/>
-        </w:rPr>
-        <w:t xml:space="preserve">August 2015 to May 2019 </w:t>
+        <w:t xml:space="preserve">        August 2015 to May 2019 </w:t>
       </w:r>
       <w:r>
         <w:rPr>
@@ -666,7 +658,28 @@
           <w:rFonts w:ascii="Sitka Heading" w:hAnsi="Sitka Heading" w:cs="Segoe UI Light"/>
           <w:sz w:val="21"/>
         </w:rPr>
-        <w:t>3.92/4.00 GPA</w:t>
+        <w:t>3.89</w:t>
+      </w:r>
+      <w:r>
+        <w:rPr>
+          <w:rFonts w:ascii="Sitka Heading" w:hAnsi="Sitka Heading" w:cs="Segoe UI Light"/>
+          <w:sz w:val="21"/>
+        </w:rPr>
+        <w:t>/</w:t>
+      </w:r>
+      <w:r>
+        <w:rPr>
+          <w:rFonts w:ascii="Sitka Heading" w:hAnsi="Sitka Heading" w:cs="Segoe UI Light"/>
+          <w:sz w:val="21"/>
+        </w:rPr>
+        <w:t>4.00</w:t>
+      </w:r>
+      <w:r>
+        <w:rPr>
+          <w:rFonts w:ascii="Sitka Heading" w:hAnsi="Sitka Heading" w:cs="Segoe UI Light"/>
+          <w:sz w:val="21"/>
+        </w:rPr>
+        <w:t xml:space="preserve"> GPA</w:t>
       </w:r>
       <w:r>
         <w:rPr>
@@ -784,7 +797,16 @@
           <w:sz w:val="18"/>
           <w:szCs w:val="28"/>
         </w:rPr>
-        <w:t xml:space="preserve"> Data Systems and Algorithms (110%)</w:t>
+        <w:t xml:space="preserve"> </w:t>
+      </w:r>
+      <w:r>
+        <w:rPr>
+          <w:rFonts w:ascii="Sitka Heading" w:hAnsi="Sitka Heading" w:cs="Segoe UI Light"/>
+          <w:color w:val="595959" w:themeColor="text1" w:themeTint="A6"/>
+          <w:sz w:val="18"/>
+          <w:szCs w:val="28"/>
+        </w:rPr>
+        <w:t>Computer Systems Engineering (ECE 391)</w:t>
       </w:r>
       <w:r>
         <w:rPr>
@@ -806,7 +828,7 @@
       </w:r>
       <w:r>
         <w:rPr>
-          <w:rFonts w:ascii="Sitka Heading" w:hAnsi="Sitka Heading" w:cs="Segoe UI Light"/>
+          <w:rFonts w:ascii="Segoe UI Emoji" w:hAnsi="Segoe UI Emoji" w:cs="Segoe UI Light"/>
           <w:color w:val="595959" w:themeColor="text1" w:themeTint="A6"/>
           <w:sz w:val="18"/>
           <w:szCs w:val="28"/>
@@ -820,7 +842,16 @@
           <w:sz w:val="18"/>
           <w:szCs w:val="28"/>
         </w:rPr>
-        <w:t>Digital Systems Laboratory</w:t>
+        <w:t>Da</w:t>
+      </w:r>
+      <w:r>
+        <w:rPr>
+          <w:rFonts w:ascii="Sitka Heading" w:hAnsi="Sitka Heading" w:cs="Segoe UI Light"/>
+          <w:color w:val="595959" w:themeColor="text1" w:themeTint="A6"/>
+          <w:sz w:val="18"/>
+          <w:szCs w:val="28"/>
+        </w:rPr>
+        <w:t>ta Systems and Algorithms</w:t>
       </w:r>
       <w:r>
         <w:rPr>
@@ -847,6 +878,78 @@
           <w:sz w:val="18"/>
           <w:szCs w:val="28"/>
         </w:rPr>
+        <w:t xml:space="preserve"> Digital Systems Laboratory</w:t>
+      </w:r>
+      <w:r>
+        <w:rPr>
+          <w:rFonts w:ascii="Sitka Heading" w:hAnsi="Sitka Heading" w:cs="Segoe UI Light"/>
+          <w:color w:val="595959" w:themeColor="text1" w:themeTint="A6"/>
+          <w:sz w:val="18"/>
+          <w:szCs w:val="28"/>
+        </w:rPr>
+        <w:br/>
+      </w:r>
+      <w:r>
+        <w:rPr>
+          <w:rFonts w:ascii="Segoe UI Emoji" w:hAnsi="Segoe UI Emoji" w:cs="Segoe UI Light"/>
+          <w:color w:val="595959" w:themeColor="text1" w:themeTint="A6"/>
+          <w:sz w:val="18"/>
+          <w:szCs w:val="28"/>
+        </w:rPr>
+        <w:t>▸</w:t>
+      </w:r>
+      <w:r>
+        <w:rPr>
+          <w:rFonts w:ascii="Sitka Heading" w:hAnsi="Sitka Heading" w:cs="Segoe UI Light"/>
+          <w:color w:val="595959" w:themeColor="text1" w:themeTint="A6"/>
+          <w:sz w:val="18"/>
+          <w:szCs w:val="28"/>
+        </w:rPr>
+        <w:t xml:space="preserve"> Discrete Mathematics</w:t>
+      </w:r>
+      <w:r>
+        <w:rPr>
+          <w:rFonts w:ascii="Sitka Heading" w:hAnsi="Sitka Heading" w:cs="Segoe UI Light"/>
+          <w:color w:val="595959" w:themeColor="text1" w:themeTint="A6"/>
+          <w:sz w:val="18"/>
+          <w:szCs w:val="28"/>
+        </w:rPr>
+        <w:tab/>
+      </w:r>
+      <w:r>
+        <w:rPr>
+          <w:rFonts w:ascii="Sitka Heading" w:hAnsi="Sitka Heading" w:cs="Segoe UI Light"/>
+          <w:color w:val="595959" w:themeColor="text1" w:themeTint="A6"/>
+          <w:sz w:val="18"/>
+          <w:szCs w:val="28"/>
+        </w:rPr>
+        <w:tab/>
+      </w:r>
+      <w:r>
+        <w:rPr>
+          <w:rFonts w:ascii="Sitka Heading" w:hAnsi="Sitka Heading" w:cs="Segoe UI Light"/>
+          <w:color w:val="595959" w:themeColor="text1" w:themeTint="A6"/>
+          <w:sz w:val="18"/>
+          <w:szCs w:val="28"/>
+        </w:rPr>
+        <w:tab/>
+      </w:r>
+      <w:r>
+        <w:rPr>
+          <w:rFonts w:ascii="Segoe UI Emoji" w:hAnsi="Segoe UI Emoji" w:cs="Segoe UI Light"/>
+          <w:color w:val="595959" w:themeColor="text1" w:themeTint="A6"/>
+          <w:sz w:val="18"/>
+          <w:szCs w:val="28"/>
+        </w:rPr>
+        <w:t>▸</w:t>
+      </w:r>
+      <w:r>
+        <w:rPr>
+          <w:rFonts w:ascii="Sitka Heading" w:hAnsi="Sitka Heading" w:cs="Segoe UI Light"/>
+          <w:color w:val="595959" w:themeColor="text1" w:themeTint="A6"/>
+          <w:sz w:val="18"/>
+          <w:szCs w:val="28"/>
+        </w:rPr>
         <w:t xml:space="preserve"> </w:t>
       </w:r>
       <w:r>
@@ -856,7 +959,43 @@
           <w:sz w:val="18"/>
           <w:szCs w:val="28"/>
         </w:rPr>
-        <w:t>Discrete Mathematics</w:t>
+        <w:t>Probability in Engineering</w:t>
+      </w:r>
+      <w:r>
+        <w:rPr>
+          <w:rFonts w:ascii="Sitka Heading" w:hAnsi="Sitka Heading" w:cs="Segoe UI Light"/>
+          <w:color w:val="595959" w:themeColor="text1" w:themeTint="A6"/>
+          <w:sz w:val="18"/>
+          <w:szCs w:val="28"/>
+        </w:rPr>
+        <w:tab/>
+      </w:r>
+      <w:r>
+        <w:rPr>
+          <w:rFonts w:ascii="Segoe UI Emoji" w:hAnsi="Segoe UI Emoji" w:cs="Segoe UI Light"/>
+          <w:color w:val="595959" w:themeColor="text1" w:themeTint="A6"/>
+          <w:sz w:val="18"/>
+          <w:szCs w:val="28"/>
+        </w:rPr>
+        <w:t>▸</w:t>
+      </w:r>
+      <w:r>
+        <w:rPr>
+          <w:rFonts w:ascii="Sitka Heading" w:hAnsi="Sitka Heading" w:cs="Segoe UI Light"/>
+          <w:color w:val="595959" w:themeColor="text1" w:themeTint="A6"/>
+          <w:sz w:val="18"/>
+          <w:szCs w:val="28"/>
+        </w:rPr>
+        <w:t xml:space="preserve"> </w:t>
+      </w:r>
+      <w:r>
+        <w:rPr>
+          <w:rFonts w:ascii="Sitka Heading" w:hAnsi="Sitka Heading" w:cs="Segoe UI Light"/>
+          <w:color w:val="595959" w:themeColor="text1" w:themeTint="A6"/>
+          <w:sz w:val="18"/>
+          <w:szCs w:val="28"/>
+        </w:rPr>
+        <w:t>Analog Signal Processing</w:t>
       </w:r>
       <w:r>
         <w:rPr>
@@ -883,16 +1022,7 @@
           <w:sz w:val="18"/>
           <w:szCs w:val="28"/>
         </w:rPr>
-        <w:t xml:space="preserve"> </w:t>
-      </w:r>
-      <w:r>
-        <w:rPr>
-          <w:rFonts w:ascii="Sitka Heading" w:hAnsi="Sitka Heading" w:cs="Segoe UI Light"/>
-          <w:color w:val="595959" w:themeColor="text1" w:themeTint="A6"/>
-          <w:sz w:val="18"/>
-          <w:szCs w:val="28"/>
-        </w:rPr>
-        <w:t>Introduction to Programming</w:t>
+        <w:t xml:space="preserve"> Introduction to Programming</w:t>
       </w:r>
       <w:r>
         <w:rPr>
@@ -928,16 +1058,7 @@
           <w:sz w:val="18"/>
           <w:szCs w:val="28"/>
         </w:rPr>
-        <w:t xml:space="preserve"> </w:t>
-      </w:r>
-      <w:r>
-        <w:rPr>
-          <w:rFonts w:ascii="Sitka Heading" w:hAnsi="Sitka Heading" w:cs="Segoe UI Light"/>
-          <w:color w:val="595959" w:themeColor="text1" w:themeTint="A6"/>
-          <w:sz w:val="18"/>
-          <w:szCs w:val="28"/>
-        </w:rPr>
-        <w:t>Introduction to Electronics</w:t>
+        <w:t xml:space="preserve"> Introduction to Electronics</w:t>
       </w:r>
       <w:r>
         <w:rPr>
@@ -964,16 +1085,7 @@
           <w:sz w:val="18"/>
           <w:szCs w:val="28"/>
         </w:rPr>
-        <w:t xml:space="preserve"> </w:t>
-      </w:r>
-      <w:r>
-        <w:rPr>
-          <w:rFonts w:ascii="Sitka Heading" w:hAnsi="Sitka Heading" w:cs="Segoe UI Light"/>
-          <w:color w:val="595959" w:themeColor="text1" w:themeTint="A6"/>
-          <w:sz w:val="18"/>
-          <w:szCs w:val="28"/>
-        </w:rPr>
-        <w:t>Introduction to Computing</w:t>
+        <w:t xml:space="preserve"> Introduction to Computing</w:t>
       </w:r>
       <w:r>
         <w:rPr>
@@ -1000,16 +1112,7 @@
           <w:sz w:val="18"/>
           <w:szCs w:val="28"/>
         </w:rPr>
-        <w:t xml:space="preserve"> </w:t>
-      </w:r>
-      <w:r>
-        <w:rPr>
-          <w:rFonts w:ascii="Sitka Heading" w:hAnsi="Sitka Heading" w:cs="Segoe UI Light"/>
-          <w:color w:val="595959" w:themeColor="text1" w:themeTint="A6"/>
-          <w:sz w:val="18"/>
-          <w:szCs w:val="28"/>
-        </w:rPr>
-        <w:t xml:space="preserve">Calculus </w:t>
+        <w:t xml:space="preserve"> Calculus </w:t>
       </w:r>
       <w:r>
         <w:rPr>
@@ -1054,16 +1157,25 @@
           <w:sz w:val="18"/>
           <w:szCs w:val="28"/>
         </w:rPr>
-        <w:t xml:space="preserve"> </w:t>
-      </w:r>
-      <w:r>
-        <w:rPr>
-          <w:rFonts w:ascii="Sitka Heading" w:hAnsi="Sitka Heading" w:cs="Segoe UI Light"/>
-          <w:color w:val="595959" w:themeColor="text1" w:themeTint="A6"/>
-          <w:sz w:val="18"/>
-          <w:szCs w:val="28"/>
-        </w:rPr>
-        <w:t>Mechanics, E&amp;M, Quantum Physics, and Thermodynamics</w:t>
+        <w:t xml:space="preserve"> Mechanics, E&amp;M, Quantum</w:t>
+      </w:r>
+      <w:r>
+        <w:rPr>
+          <w:rFonts w:ascii="Sitka Heading" w:hAnsi="Sitka Heading" w:cs="Segoe UI Light"/>
+          <w:color w:val="595959" w:themeColor="text1" w:themeTint="A6"/>
+          <w:sz w:val="18"/>
+          <w:szCs w:val="28"/>
+        </w:rPr>
+        <w:t>,</w:t>
+      </w:r>
+      <w:r>
+        <w:rPr>
+          <w:rFonts w:ascii="Sitka Heading" w:hAnsi="Sitka Heading" w:cs="Segoe UI Light"/>
+          <w:color w:val="595959" w:themeColor="text1" w:themeTint="A6"/>
+          <w:sz w:val="18"/>
+          <w:szCs w:val="28"/>
+        </w:rPr>
+        <w:t xml:space="preserve"> Thermodynamics</w:t>
       </w:r>
       <w:r>
         <w:rPr>
@@ -1074,6 +1186,8 @@
         </w:rPr>
         <w:tab/>
       </w:r>
+      <w:bookmarkStart w:id="0" w:name="_GoBack"/>
+      <w:bookmarkEnd w:id="0"/>
       <w:r>
         <w:rPr>
           <w:rFonts w:ascii="Open Sans" w:hAnsi="Open Sans" w:cs="Open Sans"/>
@@ -1111,7 +1225,25 @@
           <w:sz w:val="18"/>
           <w:szCs w:val="28"/>
         </w:rPr>
-        <w:t xml:space="preserve"> College of Engineering Dean’s List (6/2016 – present), </w:t>
+        <w:t xml:space="preserve"> College of E</w:t>
+      </w:r>
+      <w:r>
+        <w:rPr>
+          <w:rFonts w:ascii="Sitka Heading" w:hAnsi="Sitka Heading" w:cs="Segoe UI Light"/>
+          <w:i/>
+          <w:sz w:val="18"/>
+          <w:szCs w:val="28"/>
+        </w:rPr>
+        <w:t>ngineering Dean’s List (starting 6/2016</w:t>
+      </w:r>
+      <w:r>
+        <w:rPr>
+          <w:rFonts w:ascii="Sitka Heading" w:hAnsi="Sitka Heading" w:cs="Segoe UI Light"/>
+          <w:i/>
+          <w:sz w:val="18"/>
+          <w:szCs w:val="28"/>
+        </w:rPr>
+        <w:t xml:space="preserve">), </w:t>
       </w:r>
       <w:r>
         <w:rPr>
@@ -1323,21 +1455,7 @@
           <w:rFonts w:ascii="Sitka Heading" w:hAnsi="Sitka Heading" w:cs="Segoe UI Light"/>
           <w:szCs w:val="28"/>
         </w:rPr>
-        <w:t>Bank of America Merrill Lynch (FICC Credit) • June 2017</w:t>
-      </w:r>
-      <w:r>
-        <w:rPr>
-          <w:rFonts w:ascii="Sitka Heading" w:hAnsi="Sitka Heading" w:cs="Segoe UI Light"/>
-          <w:szCs w:val="28"/>
-        </w:rPr>
-        <w:t xml:space="preserve"> – </w:t>
-      </w:r>
-      <w:r>
-        <w:rPr>
-          <w:rFonts w:ascii="Sitka Heading" w:hAnsi="Sitka Heading" w:cs="Segoe UI Light"/>
-          <w:szCs w:val="28"/>
-        </w:rPr>
-        <w:t>August 2017</w:t>
+        <w:t>Bank of America Merrill Lynch (FICC Credit) • June 2017 – August 2017</w:t>
       </w:r>
     </w:p>
     <w:p>
@@ -1495,7 +1613,14 @@
           <w:rFonts w:ascii="Sitka Heading" w:hAnsi="Sitka Heading" w:cs="Segoe UI Light"/>
           <w:szCs w:val="28"/>
         </w:rPr>
-        <w:t>Lead Designer, Applications and Web Developer</w:t>
+        <w:t>Co-Founder, Quality Assurance Manager,</w:t>
+      </w:r>
+      <w:r>
+        <w:rPr>
+          <w:rFonts w:ascii="Sitka Heading" w:hAnsi="Sitka Heading" w:cs="Segoe UI Light"/>
+          <w:szCs w:val="28"/>
+        </w:rPr>
+        <w:t xml:space="preserve"> Applications and Web Developer</w:t>
       </w:r>
       <w:r>
         <w:rPr>
@@ -1887,6 +2012,13 @@
           <w:szCs w:val="28"/>
         </w:rPr>
         <w:br/>
+      </w:r>
+      <w:r>
+        <w:rPr>
+          <w:rFonts w:ascii="Sitka Heading" w:hAnsi="Sitka Heading" w:cs="Segoe UI Light"/>
+          <w:szCs w:val="28"/>
+        </w:rPr>
+        <w:t xml:space="preserve">Undergraduate Assistant, </w:t>
       </w:r>
       <w:r>
         <w:rPr>
@@ -1965,11 +2097,21 @@
           <w:sz w:val="20"/>
           <w:szCs w:val="21"/>
         </w:rPr>
-        <w:t>Initiated grading experience in August 2016.</w:t>
+        <w:t>Initiated gr</w:t>
+      </w:r>
+      <w:r>
+        <w:rPr>
+          <w:rFonts w:ascii="Sitka Heading" w:hAnsi="Sitka Heading" w:cs="Segoe UI Light"/>
+          <w:color w:val="595959" w:themeColor="text1" w:themeTint="A6"/>
+          <w:sz w:val="20"/>
+          <w:szCs w:val="21"/>
+        </w:rPr>
+        <w:t>ading experience in August 2016, and UA experience in January 2018.</w:t>
       </w:r>
     </w:p>
     <w:p>
       <w:pPr>
+        <w:spacing w:line="240" w:lineRule="auto"/>
         <w:rPr>
           <w:rFonts w:ascii="Sitka Heading" w:hAnsi="Sitka Heading" w:cs="Segoe UI Light"/>
           <w:szCs w:val="28"/>
@@ -1984,7 +2126,7 @@
           <w:sz w:val="28"/>
           <w:szCs w:val="28"/>
         </w:rPr>
-        <w:t>Organizations and Volunteer Work</w:t>
+        <w:t xml:space="preserve">Projects, </w:t>
       </w:r>
       <w:r>
         <w:rPr>
@@ -1995,6 +2137,17 @@
           <w:sz w:val="28"/>
           <w:szCs w:val="28"/>
         </w:rPr>
+        <w:t>Organizations and Volunteer Work</w:t>
+      </w:r>
+      <w:r>
+        <w:rPr>
+          <w:rFonts w:ascii="Open Sans" w:hAnsi="Open Sans" w:cs="Open Sans"/>
+          <w:smallCaps/>
+          <w:color w:val="0070C0"/>
+          <w:spacing w:val="20"/>
+          <w:sz w:val="28"/>
+          <w:szCs w:val="28"/>
+        </w:rPr>
         <w:br/>
       </w:r>
       <w:r>
@@ -2018,14 +2171,7 @@
           <w:rFonts w:ascii="Sitka Heading" w:hAnsi="Sitka Heading" w:cs="Segoe UI Light"/>
           <w:szCs w:val="28"/>
         </w:rPr>
-        <w:t>Project Founder</w:t>
-      </w:r>
-      <w:r>
-        <w:rPr>
-          <w:rFonts w:ascii="Sitka Heading" w:hAnsi="Sitka Heading" w:cs="Segoe UI Light"/>
-          <w:szCs w:val="28"/>
-        </w:rPr>
-        <w:t xml:space="preserve"> </w:t>
+        <w:t xml:space="preserve">Project Founder </w:t>
       </w:r>
       <w:r>
         <w:rPr>
@@ -2040,14 +2186,7 @@
           <w:rFonts w:ascii="Sitka Heading" w:hAnsi="Sitka Heading" w:cs="Segoe UI Light"/>
           <w:szCs w:val="28"/>
         </w:rPr>
-        <w:t>February 2017</w:t>
-      </w:r>
-      <w:r>
-        <w:rPr>
-          <w:rFonts w:ascii="Sitka Heading" w:hAnsi="Sitka Heading" w:cs="Segoe UI Light"/>
-          <w:szCs w:val="28"/>
-        </w:rPr>
-        <w:t xml:space="preserve"> – Present </w:t>
+        <w:t xml:space="preserve">February 2017 – Present </w:t>
       </w:r>
     </w:p>
     <w:p>
@@ -2147,13 +2286,13 @@
               <wp:anchor distT="45720" distB="45720" distL="114300" distR="114300" simplePos="0" relativeHeight="251668480" behindDoc="1" locked="0" layoutInCell="1" allowOverlap="1" wp14:anchorId="71ADBC1E" wp14:editId="3116C3CB">
                 <wp:simplePos x="0" y="0"/>
                 <wp:positionH relativeFrom="column">
-                  <wp:posOffset>2705450</wp:posOffset>
+                  <wp:posOffset>2705100</wp:posOffset>
                 </wp:positionH>
                 <wp:positionV relativeFrom="paragraph">
-                  <wp:posOffset>193331</wp:posOffset>
+                  <wp:posOffset>154940</wp:posOffset>
                 </wp:positionV>
-                <wp:extent cx="4039299" cy="1560195"/>
-                <wp:effectExtent l="0" t="0" r="0" b="1905"/>
+                <wp:extent cx="4039235" cy="1614170"/>
+                <wp:effectExtent l="0" t="0" r="0" b="5080"/>
                 <wp:wrapNone/>
                 <wp:docPr id="4" name="Text Box 2"/>
                 <wp:cNvGraphicFramePr>
@@ -2168,7 +2307,7 @@
                       <wps:spPr bwMode="auto">
                         <a:xfrm>
                           <a:off x="0" y="0"/>
-                          <a:ext cx="4039299" cy="1560195"/>
+                          <a:ext cx="4039235" cy="1614170"/>
                         </a:xfrm>
                         <a:prstGeom prst="rect">
                           <a:avLst/>
@@ -2187,6 +2326,7 @@
                         <w:txbxContent>
                           <w:p>
                             <w:pPr>
+                              <w:jc w:val="right"/>
                               <w:rPr>
                                 <w:rFonts w:ascii="Sitka Heading" w:hAnsi="Sitka Heading" w:cs="Segoe UI Light"/>
                                 <w:sz w:val="21"/>
@@ -2200,7 +2340,7 @@
                                 <w:sz w:val="21"/>
                                 <w:szCs w:val="28"/>
                               </w:rPr>
-                              <w:t xml:space="preserve">STEM </w:t>
+                              <w:t>STEM Committee</w:t>
                             </w:r>
                             <w:r>
                               <w:rPr>
@@ -2209,15 +2349,6 @@
                                 <w:sz w:val="21"/>
                                 <w:szCs w:val="28"/>
                               </w:rPr>
-                              <w:t>Committee</w:t>
-                            </w:r>
-                            <w:r>
-                              <w:rPr>
-                                <w:rFonts w:ascii="Sitka Heading" w:hAnsi="Sitka Heading" w:cs="Segoe UI Light"/>
-                                <w:b/>
-                                <w:sz w:val="21"/>
-                                <w:szCs w:val="28"/>
-                              </w:rPr>
                               <w:br/>
                             </w:r>
                             <w:r>
@@ -2226,15 +2357,7 @@
                                 <w:sz w:val="21"/>
                                 <w:szCs w:val="28"/>
                               </w:rPr>
-                              <w:t>Local Member</w:t>
-                            </w:r>
-                            <w:r>
-                              <w:rPr>
-                                <w:rFonts w:ascii="Sitka Heading" w:hAnsi="Sitka Heading" w:cs="Segoe UI Light"/>
-                                <w:sz w:val="21"/>
-                                <w:szCs w:val="28"/>
-                              </w:rPr>
-                              <w:t xml:space="preserve"> </w:t>
+                              <w:t xml:space="preserve">Local Member </w:t>
                             </w:r>
                             <w:r>
                               <w:rPr>
@@ -2281,6 +2404,7 @@
                           </w:p>
                           <w:p>
                             <w:pPr>
+                              <w:jc w:val="right"/>
                               <w:rPr>
                                 <w:rFonts w:ascii="Sitka Heading" w:hAnsi="Sitka Heading" w:cs="Segoe UI Light"/>
                                 <w:sz w:val="21"/>
@@ -2294,9 +2418,8 @@
                                 <w:sz w:val="21"/>
                                 <w:szCs w:val="28"/>
                               </w:rPr>
-                              <w:t xml:space="preserve">Chung’s Tae </w:t>
+                              <w:t>Chung’s Tae Kwon Do and Hap Ki Do Academy</w:t>
                             </w:r>
-                            <w:proofErr w:type="spellStart"/>
                             <w:r>
                               <w:rPr>
                                 <w:rFonts w:ascii="Sitka Heading" w:hAnsi="Sitka Heading" w:cs="Segoe UI Light"/>
@@ -2304,25 +2427,6 @@
                                 <w:sz w:val="21"/>
                                 <w:szCs w:val="28"/>
                               </w:rPr>
-                              <w:t>Kwon</w:t>
-                            </w:r>
-                            <w:proofErr w:type="spellEnd"/>
-                            <w:r>
-                              <w:rPr>
-                                <w:rFonts w:ascii="Sitka Heading" w:hAnsi="Sitka Heading" w:cs="Segoe UI Light"/>
-                                <w:b/>
-                                <w:sz w:val="21"/>
-                                <w:szCs w:val="28"/>
-                              </w:rPr>
-                              <w:t xml:space="preserve"> Do and Hap Ki Do Academy</w:t>
-                            </w:r>
-                            <w:r>
-                              <w:rPr>
-                                <w:rFonts w:ascii="Sitka Heading" w:hAnsi="Sitka Heading" w:cs="Segoe UI Light"/>
-                                <w:b/>
-                                <w:sz w:val="21"/>
-                                <w:szCs w:val="28"/>
-                              </w:rPr>
                               <w:br/>
                             </w:r>
                             <w:r>
@@ -2331,7 +2435,7 @@
                                 <w:sz w:val="21"/>
                                 <w:szCs w:val="28"/>
                               </w:rPr>
-                              <w:t>Instructor</w:t>
+                              <w:t xml:space="preserve">     </w:t>
                             </w:r>
                             <w:r>
                               <w:rPr>
@@ -2339,7 +2443,7 @@
                                 <w:sz w:val="21"/>
                                 <w:szCs w:val="28"/>
                               </w:rPr>
-                              <w:t xml:space="preserve"> </w:t>
+                              <w:t xml:space="preserve">Instructor </w:t>
                             </w:r>
                             <w:r>
                               <w:rPr>
@@ -2430,11 +2534,12 @@
           </mc:Choice>
           <mc:Fallback>
             <w:pict>
-              <v:shape w14:anchorId="71ADBC1E" id="_x0000_s1028" type="#_x0000_t202" style="position:absolute;left:0;text-align:left;margin-left:213.05pt;margin-top:15.2pt;width:318.05pt;height:122.85pt;z-index:-251648000;visibility:visible;mso-wrap-style:square;mso-width-percent:0;mso-height-percent:0;mso-wrap-distance-left:9pt;mso-wrap-distance-top:3.6pt;mso-wrap-distance-right:9pt;mso-wrap-distance-bottom:3.6pt;mso-position-horizontal:absolute;mso-position-horizontal-relative:text;mso-position-vertical:absolute;mso-position-vertical-relative:text;mso-width-percent:0;mso-height-percent:0;mso-width-relative:margin;mso-height-relative:margin;v-text-anchor:top" o:gfxdata="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" stroked="f">
+              <v:shape w14:anchorId="71ADBC1E" id="_x0000_s1028" type="#_x0000_t202" style="position:absolute;left:0;text-align:left;margin-left:213pt;margin-top:12.2pt;width:318.05pt;height:127.1pt;z-index:-251648000;visibility:visible;mso-wrap-style:square;mso-width-percent:0;mso-height-percent:0;mso-wrap-distance-left:9pt;mso-wrap-distance-top:3.6pt;mso-wrap-distance-right:9pt;mso-wrap-distance-bottom:3.6pt;mso-position-horizontal:absolute;mso-position-horizontal-relative:text;mso-position-vertical:absolute;mso-position-vertical-relative:text;mso-width-percent:0;mso-height-percent:0;mso-width-relative:margin;mso-height-relative:margin;v-text-anchor:top" o:gfxdata="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" stroked="f">
                 <v:textbox>
                   <w:txbxContent>
                     <w:p>
                       <w:pPr>
+                        <w:jc w:val="right"/>
                         <w:rPr>
                           <w:rFonts w:ascii="Sitka Heading" w:hAnsi="Sitka Heading" w:cs="Segoe UI Light"/>
                           <w:sz w:val="21"/>
@@ -2448,7 +2553,7 @@
                           <w:sz w:val="21"/>
                           <w:szCs w:val="28"/>
                         </w:rPr>
-                        <w:t xml:space="preserve">STEM </w:t>
+                        <w:t>STEM Committee</w:t>
                       </w:r>
                       <w:r>
                         <w:rPr>
@@ -2457,15 +2562,6 @@
                           <w:sz w:val="21"/>
                           <w:szCs w:val="28"/>
                         </w:rPr>
-                        <w:t>Committee</w:t>
-                      </w:r>
-                      <w:r>
-                        <w:rPr>
-                          <w:rFonts w:ascii="Sitka Heading" w:hAnsi="Sitka Heading" w:cs="Segoe UI Light"/>
-                          <w:b/>
-                          <w:sz w:val="21"/>
-                          <w:szCs w:val="28"/>
-                        </w:rPr>
                         <w:br/>
                       </w:r>
                       <w:r>
@@ -2474,15 +2570,7 @@
                           <w:sz w:val="21"/>
                           <w:szCs w:val="28"/>
                         </w:rPr>
-                        <w:t>Local Member</w:t>
-                      </w:r>
-                      <w:r>
-                        <w:rPr>
-                          <w:rFonts w:ascii="Sitka Heading" w:hAnsi="Sitka Heading" w:cs="Segoe UI Light"/>
-                          <w:sz w:val="21"/>
-                          <w:szCs w:val="28"/>
-                        </w:rPr>
-                        <w:t xml:space="preserve"> </w:t>
+                        <w:t xml:space="preserve">Local Member </w:t>
                       </w:r>
                       <w:r>
                         <w:rPr>
@@ -2529,6 +2617,7 @@
                     </w:p>
                     <w:p>
                       <w:pPr>
+                        <w:jc w:val="right"/>
                         <w:rPr>
                           <w:rFonts w:ascii="Sitka Heading" w:hAnsi="Sitka Heading" w:cs="Segoe UI Light"/>
                           <w:sz w:val="21"/>
@@ -2542,9 +2631,8 @@
                           <w:sz w:val="21"/>
                           <w:szCs w:val="28"/>
                         </w:rPr>
-                        <w:t xml:space="preserve">Chung’s Tae </w:t>
+                        <w:t>Chung’s Tae Kwon Do and Hap Ki Do Academy</w:t>
                       </w:r>
-                      <w:proofErr w:type="spellStart"/>
                       <w:r>
                         <w:rPr>
                           <w:rFonts w:ascii="Sitka Heading" w:hAnsi="Sitka Heading" w:cs="Segoe UI Light"/>
@@ -2552,25 +2640,6 @@
                           <w:sz w:val="21"/>
                           <w:szCs w:val="28"/>
                         </w:rPr>
-                        <w:t>Kwon</w:t>
-                      </w:r>
-                      <w:proofErr w:type="spellEnd"/>
-                      <w:r>
-                        <w:rPr>
-                          <w:rFonts w:ascii="Sitka Heading" w:hAnsi="Sitka Heading" w:cs="Segoe UI Light"/>
-                          <w:b/>
-                          <w:sz w:val="21"/>
-                          <w:szCs w:val="28"/>
-                        </w:rPr>
-                        <w:t xml:space="preserve"> Do and Hap Ki Do Academy</w:t>
-                      </w:r>
-                      <w:r>
-                        <w:rPr>
-                          <w:rFonts w:ascii="Sitka Heading" w:hAnsi="Sitka Heading" w:cs="Segoe UI Light"/>
-                          <w:b/>
-                          <w:sz w:val="21"/>
-                          <w:szCs w:val="28"/>
-                        </w:rPr>
                         <w:br/>
                       </w:r>
                       <w:r>
@@ -2579,7 +2648,7 @@
                           <w:sz w:val="21"/>
                           <w:szCs w:val="28"/>
                         </w:rPr>
-                        <w:t>Instructor</w:t>
+                        <w:t xml:space="preserve">     </w:t>
                       </w:r>
                       <w:r>
                         <w:rPr>
@@ -2587,7 +2656,7 @@
                           <w:sz w:val="21"/>
                           <w:szCs w:val="28"/>
                         </w:rPr>
-                        <w:t xml:space="preserve"> </w:t>
+                        <w:t xml:space="preserve">Instructor </w:t>
                       </w:r>
                       <w:r>
                         <w:rPr>
@@ -2676,18 +2745,18 @@
         <mc:AlternateContent>
           <mc:Choice Requires="wps">
             <w:drawing>
-              <wp:anchor distT="45720" distB="45720" distL="114300" distR="114300" simplePos="0" relativeHeight="251666432" behindDoc="1" locked="0" layoutInCell="1" allowOverlap="1">
+              <wp:anchor distT="45720" distB="45720" distL="114300" distR="114300" simplePos="0" relativeHeight="251670528" behindDoc="1" locked="0" layoutInCell="1" allowOverlap="1" wp14:anchorId="56D445FB" wp14:editId="288DA060">
                 <wp:simplePos x="0" y="0"/>
                 <wp:positionH relativeFrom="column">
-                  <wp:posOffset>-79375</wp:posOffset>
+                  <wp:posOffset>-810895</wp:posOffset>
                 </wp:positionH>
                 <wp:positionV relativeFrom="paragraph">
-                  <wp:posOffset>213995</wp:posOffset>
+                  <wp:posOffset>155212</wp:posOffset>
                 </wp:positionV>
-                <wp:extent cx="2814320" cy="1560195"/>
-                <wp:effectExtent l="0" t="0" r="5080" b="1905"/>
+                <wp:extent cx="3891280" cy="1624965"/>
+                <wp:effectExtent l="0" t="0" r="0" b="0"/>
                 <wp:wrapNone/>
-                <wp:docPr id="217" name="Text Box 2"/>
+                <wp:docPr id="6" name="Text Box 2"/>
                 <wp:cNvGraphicFramePr>
                   <a:graphicFrameLocks xmlns:a="http://schemas.openxmlformats.org/drawingml/2006/main"/>
                 </wp:cNvGraphicFramePr>
@@ -2700,7 +2769,7 @@
                       <wps:spPr bwMode="auto">
                         <a:xfrm>
                           <a:off x="0" y="0"/>
-                          <a:ext cx="2814320" cy="1560195"/>
+                          <a:ext cx="3891280" cy="1624965"/>
                         </a:xfrm>
                         <a:prstGeom prst="rect">
                           <a:avLst/>
@@ -2721,21 +2790,26 @@
                             <w:pPr>
                               <w:rPr>
                                 <w:rFonts w:ascii="Sitka Heading" w:hAnsi="Sitka Heading" w:cs="Segoe UI Light"/>
+                                <w:sz w:val="21"/>
                                 <w:szCs w:val="28"/>
                               </w:rPr>
                             </w:pPr>
+                            <w:proofErr w:type="spellStart"/>
                             <w:r>
                               <w:rPr>
                                 <w:rFonts w:ascii="Sitka Heading" w:hAnsi="Sitka Heading" w:cs="Segoe UI Light"/>
                                 <w:b/>
-                                <w:szCs w:val="28"/>
-                              </w:rPr>
-                              <w:t>STEM Beyond</w:t>
+                                <w:sz w:val="21"/>
+                                <w:szCs w:val="28"/>
+                              </w:rPr>
+                              <w:t>AmigOS</w:t>
                             </w:r>
+                            <w:proofErr w:type="spellEnd"/>
                             <w:r>
                               <w:rPr>
                                 <w:rFonts w:ascii="Sitka Heading" w:hAnsi="Sitka Heading" w:cs="Segoe UI Light"/>
                                 <w:b/>
+                                <w:sz w:val="21"/>
                                 <w:szCs w:val="28"/>
                               </w:rPr>
                               <w:br/>
@@ -2743,14 +2817,23 @@
                             <w:r>
                               <w:rPr>
                                 <w:rFonts w:ascii="Sitka Heading" w:hAnsi="Sitka Heading" w:cs="Segoe UI Light"/>
-                                <w:szCs w:val="28"/>
-                              </w:rPr>
-                              <w:t xml:space="preserve">Authorized Agent </w:t>
+                                <w:sz w:val="21"/>
+                                <w:szCs w:val="28"/>
+                              </w:rPr>
+                              <w:t>Architect</w:t>
                             </w:r>
                             <w:r>
                               <w:rPr>
                                 <w:rFonts w:ascii="Sitka Heading" w:hAnsi="Sitka Heading" w:cs="Segoe UI Light"/>
                                 <w:sz w:val="21"/>
+                                <w:szCs w:val="28"/>
+                              </w:rPr>
+                              <w:t xml:space="preserve"> </w:t>
+                            </w:r>
+                            <w:r>
+                              <w:rPr>
+                                <w:rFonts w:ascii="Sitka Heading" w:hAnsi="Sitka Heading" w:cs="Segoe UI Light"/>
+                                <w:sz w:val="20"/>
                                 <w:szCs w:val="28"/>
                               </w:rPr>
                               <w:t xml:space="preserve">• </w:t>
@@ -2758,49 +2841,149 @@
                             <w:r>
                               <w:rPr>
                                 <w:rFonts w:ascii="Sitka Heading" w:hAnsi="Sitka Heading" w:cs="Segoe UI Light"/>
-                                <w:szCs w:val="28"/>
-                              </w:rPr>
-                              <w:t>November 2015 – Present</w:t>
+                                <w:sz w:val="21"/>
+                                <w:szCs w:val="28"/>
+                              </w:rPr>
+                              <w:t>October 2017</w:t>
+                            </w:r>
+                            <w:r>
+                              <w:rPr>
+                                <w:rFonts w:ascii="Sitka Heading" w:hAnsi="Sitka Heading" w:cs="Segoe UI Light"/>
+                                <w:sz w:val="21"/>
+                                <w:szCs w:val="28"/>
+                              </w:rPr>
+                              <w:t xml:space="preserve"> – Present</w:t>
+                            </w:r>
+                            <w:r>
+                              <w:rPr>
+                                <w:rFonts w:ascii="Sitka Heading" w:hAnsi="Sitka Heading" w:cs="Segoe UI Light"/>
+                                <w:sz w:val="21"/>
+                                <w:szCs w:val="28"/>
+                              </w:rPr>
+                              <w:br/>
+                            </w:r>
+                            <w:r>
+                              <w:rPr>
+                                <w:rFonts w:ascii="Sitka Heading" w:hAnsi="Sitka Heading" w:cs="Segoe UI Light"/>
+                                <w:sz w:val="4"/>
+                                <w:szCs w:val="28"/>
+                              </w:rPr>
+                              <w:br/>
+                            </w:r>
+                            <w:r>
+                              <w:rPr>
+                                <w:rFonts w:ascii="Sitka Heading" w:hAnsi="Sitka Heading" w:cs="Segoe UI Light"/>
+                                <w:color w:val="595959" w:themeColor="text1" w:themeTint="A6"/>
+                                <w:sz w:val="18"/>
+                                <w:szCs w:val="28"/>
+                              </w:rPr>
+                              <w:t>Created a multiprocessing Operating System with write support and scheduling with three other students for ECE 391.</w:t>
                             </w:r>
                           </w:p>
                           <w:p>
                             <w:pPr>
-                              <w:pStyle w:val="ListParagraph"/>
-                              <w:numPr>
-                                <w:ilvl w:val="0"/>
-                                <w:numId w:val="1"/>
-                              </w:numPr>
-                              <w:ind w:left="360"/>
+                              <w:rPr>
+                                <w:rFonts w:ascii="Sitka Heading" w:hAnsi="Sitka Heading" w:cs="Segoe UI Light"/>
+                                <w:sz w:val="21"/>
+                                <w:szCs w:val="28"/>
+                              </w:rPr>
                             </w:pPr>
                             <w:r>
                               <w:rPr>
                                 <w:rFonts w:ascii="Sitka Heading" w:hAnsi="Sitka Heading" w:cs="Segoe UI Light"/>
+                                <w:b/>
+                                <w:sz w:val="21"/>
+                                <w:szCs w:val="28"/>
+                              </w:rPr>
+                              <w:t xml:space="preserve">STEM </w:t>
+                            </w:r>
+                            <w:r>
+                              <w:rPr>
+                                <w:rFonts w:ascii="Sitka Heading" w:hAnsi="Sitka Heading" w:cs="Segoe UI Light"/>
+                                <w:b/>
+                                <w:sz w:val="21"/>
+                                <w:szCs w:val="28"/>
+                              </w:rPr>
+                              <w:t>Beyond</w:t>
+                            </w:r>
+                            <w:r>
+                              <w:rPr>
+                                <w:rFonts w:ascii="Sitka Heading" w:hAnsi="Sitka Heading" w:cs="Segoe UI Light"/>
+                                <w:b/>
+                                <w:sz w:val="21"/>
+                                <w:szCs w:val="28"/>
+                              </w:rPr>
+                              <w:br/>
+                            </w:r>
+                            <w:r>
+                              <w:rPr>
+                                <w:rFonts w:ascii="Sitka Heading" w:hAnsi="Sitka Heading" w:cs="Segoe UI Light"/>
+                                <w:sz w:val="21"/>
+                                <w:szCs w:val="28"/>
+                              </w:rPr>
+                              <w:t>Authorized Agent</w:t>
+                            </w:r>
+                            <w:r>
+                              <w:rPr>
+                                <w:rFonts w:ascii="Sitka Heading" w:hAnsi="Sitka Heading" w:cs="Segoe UI Light"/>
+                                <w:sz w:val="21"/>
+                                <w:szCs w:val="28"/>
+                              </w:rPr>
+                              <w:t xml:space="preserve"> </w:t>
+                            </w:r>
+                            <w:r>
+                              <w:rPr>
+                                <w:rFonts w:ascii="Sitka Heading" w:hAnsi="Sitka Heading" w:cs="Segoe UI Light"/>
+                                <w:sz w:val="20"/>
+                                <w:szCs w:val="28"/>
+                              </w:rPr>
+                              <w:t xml:space="preserve">• </w:t>
+                            </w:r>
+                            <w:r>
+                              <w:rPr>
+                                <w:rFonts w:ascii="Sitka Heading" w:hAnsi="Sitka Heading" w:cs="Segoe UI Light"/>
+                                <w:sz w:val="21"/>
+                                <w:szCs w:val="28"/>
+                              </w:rPr>
+                              <w:t>November 2015 - Present</w:t>
+                            </w:r>
+                            <w:r>
+                              <w:rPr>
+                                <w:rFonts w:ascii="Sitka Heading" w:hAnsi="Sitka Heading" w:cs="Segoe UI Light"/>
+                                <w:sz w:val="21"/>
+                                <w:szCs w:val="28"/>
+                              </w:rPr>
+                              <w:br/>
+                            </w:r>
+                            <w:r>
+                              <w:rPr>
+                                <w:rFonts w:ascii="Sitka Heading" w:hAnsi="Sitka Heading" w:cs="Segoe UI Light"/>
                                 <w:color w:val="595959" w:themeColor="text1" w:themeTint="A6"/>
-                                <w:sz w:val="20"/>
-                                <w:szCs w:val="28"/>
-                              </w:rPr>
-                              <w:t>Connect with students on goals that they can present to professors.</w:t>
+                                <w:sz w:val="6"/>
+                                <w:szCs w:val="28"/>
+                              </w:rPr>
+                              <w:br/>
+                            </w:r>
+                            <w:r>
+                              <w:rPr>
+                                <w:rFonts w:ascii="Sitka Heading" w:hAnsi="Sitka Heading" w:cs="Segoe UI Light"/>
+                                <w:color w:val="595959" w:themeColor="text1" w:themeTint="A6"/>
+                                <w:sz w:val="18"/>
+                                <w:szCs w:val="28"/>
+                              </w:rPr>
+                              <w:t>Connected with students on processes to advance their projects in STEM</w:t>
+                            </w:r>
+                            <w:r>
+                              <w:rPr>
+                                <w:rFonts w:ascii="Sitka Heading" w:hAnsi="Sitka Heading" w:cs="Segoe UI Light"/>
+                                <w:color w:val="595959" w:themeColor="text1" w:themeTint="A6"/>
+                                <w:sz w:val="18"/>
+                                <w:szCs w:val="28"/>
+                              </w:rPr>
+                              <w:t>.</w:t>
                             </w:r>
                           </w:p>
-                          <w:p>
-                            <w:pPr>
-                              <w:pStyle w:val="ListParagraph"/>
-                              <w:numPr>
-                                <w:ilvl w:val="0"/>
-                                <w:numId w:val="1"/>
-                              </w:numPr>
-                              <w:ind w:left="360"/>
-                            </w:pPr>
-                            <w:r>
-                              <w:rPr>
-                                <w:rFonts w:ascii="Sitka Heading" w:hAnsi="Sitka Heading" w:cs="Segoe UI Light"/>
-                                <w:color w:val="595959" w:themeColor="text1" w:themeTint="A6"/>
-                                <w:sz w:val="20"/>
-                                <w:szCs w:val="28"/>
-                              </w:rPr>
-                              <w:t>Guide members through processes to advance their projects in STEM.</w:t>
-                            </w:r>
-                          </w:p>
+                          <w:p/>
                         </w:txbxContent>
                       </wps:txbx>
                       <wps:bodyPr rot="0" vert="horz" wrap="square" lIns="91440" tIns="45720" rIns="91440" bIns="45720" anchor="t" anchorCtr="0">
@@ -2820,28 +3003,33 @@
           </mc:Choice>
           <mc:Fallback>
             <w:pict>
-              <v:shape id="_x0000_s1029" type="#_x0000_t202" style="position:absolute;left:0;text-align:left;margin-left:-6.25pt;margin-top:16.85pt;width:221.6pt;height:122.85pt;z-index:-251650048;visibility:visible;mso-wrap-style:square;mso-width-percent:0;mso-height-percent:0;mso-wrap-distance-left:9pt;mso-wrap-distance-top:3.6pt;mso-wrap-distance-right:9pt;mso-wrap-distance-bottom:3.6pt;mso-position-horizontal:absolute;mso-position-horizontal-relative:text;mso-position-vertical:absolute;mso-position-vertical-relative:text;mso-width-percent:0;mso-height-percent:0;mso-width-relative:margin;mso-height-relative:margin;v-text-anchor:top" o:gfxdata="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" stroked="f">
+              <v:shape w14:anchorId="56D445FB" id="_x0000_s1029" type="#_x0000_t202" style="position:absolute;left:0;text-align:left;margin-left:-63.85pt;margin-top:12.2pt;width:306.4pt;height:127.95pt;z-index:-251645952;visibility:visible;mso-wrap-style:square;mso-width-percent:0;mso-height-percent:0;mso-wrap-distance-left:9pt;mso-wrap-distance-top:3.6pt;mso-wrap-distance-right:9pt;mso-wrap-distance-bottom:3.6pt;mso-position-horizontal:absolute;mso-position-horizontal-relative:text;mso-position-vertical:absolute;mso-position-vertical-relative:text;mso-width-percent:0;mso-height-percent:0;mso-width-relative:margin;mso-height-relative:margin;v-text-anchor:top" o:gfxdata="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" stroked="f">
                 <v:textbox>
                   <w:txbxContent>
                     <w:p>
                       <w:pPr>
                         <w:rPr>
                           <w:rFonts w:ascii="Sitka Heading" w:hAnsi="Sitka Heading" w:cs="Segoe UI Light"/>
+                          <w:sz w:val="21"/>
                           <w:szCs w:val="28"/>
                         </w:rPr>
                       </w:pPr>
+                      <w:proofErr w:type="spellStart"/>
                       <w:r>
                         <w:rPr>
                           <w:rFonts w:ascii="Sitka Heading" w:hAnsi="Sitka Heading" w:cs="Segoe UI Light"/>
                           <w:b/>
-                          <w:szCs w:val="28"/>
-                        </w:rPr>
-                        <w:t>STEM Beyond</w:t>
+                          <w:sz w:val="21"/>
+                          <w:szCs w:val="28"/>
+                        </w:rPr>
+                        <w:t>AmigOS</w:t>
                       </w:r>
+                      <w:proofErr w:type="spellEnd"/>
                       <w:r>
                         <w:rPr>
                           <w:rFonts w:ascii="Sitka Heading" w:hAnsi="Sitka Heading" w:cs="Segoe UI Light"/>
                           <w:b/>
+                          <w:sz w:val="21"/>
                           <w:szCs w:val="28"/>
                         </w:rPr>
                         <w:br/>
@@ -2849,14 +3037,23 @@
                       <w:r>
                         <w:rPr>
                           <w:rFonts w:ascii="Sitka Heading" w:hAnsi="Sitka Heading" w:cs="Segoe UI Light"/>
-                          <w:szCs w:val="28"/>
-                        </w:rPr>
-                        <w:t xml:space="preserve">Authorized Agent </w:t>
+                          <w:sz w:val="21"/>
+                          <w:szCs w:val="28"/>
+                        </w:rPr>
+                        <w:t>Architect</w:t>
                       </w:r>
                       <w:r>
                         <w:rPr>
                           <w:rFonts w:ascii="Sitka Heading" w:hAnsi="Sitka Heading" w:cs="Segoe UI Light"/>
                           <w:sz w:val="21"/>
+                          <w:szCs w:val="28"/>
+                        </w:rPr>
+                        <w:t xml:space="preserve"> </w:t>
+                      </w:r>
+                      <w:r>
+                        <w:rPr>
+                          <w:rFonts w:ascii="Sitka Heading" w:hAnsi="Sitka Heading" w:cs="Segoe UI Light"/>
+                          <w:sz w:val="20"/>
                           <w:szCs w:val="28"/>
                         </w:rPr>
                         <w:t xml:space="preserve">• </w:t>
@@ -2864,49 +3061,149 @@
                       <w:r>
                         <w:rPr>
                           <w:rFonts w:ascii="Sitka Heading" w:hAnsi="Sitka Heading" w:cs="Segoe UI Light"/>
-                          <w:szCs w:val="28"/>
-                        </w:rPr>
-                        <w:t>November 2015 – Present</w:t>
+                          <w:sz w:val="21"/>
+                          <w:szCs w:val="28"/>
+                        </w:rPr>
+                        <w:t>October 2017</w:t>
+                      </w:r>
+                      <w:r>
+                        <w:rPr>
+                          <w:rFonts w:ascii="Sitka Heading" w:hAnsi="Sitka Heading" w:cs="Segoe UI Light"/>
+                          <w:sz w:val="21"/>
+                          <w:szCs w:val="28"/>
+                        </w:rPr>
+                        <w:t xml:space="preserve"> – Present</w:t>
+                      </w:r>
+                      <w:r>
+                        <w:rPr>
+                          <w:rFonts w:ascii="Sitka Heading" w:hAnsi="Sitka Heading" w:cs="Segoe UI Light"/>
+                          <w:sz w:val="21"/>
+                          <w:szCs w:val="28"/>
+                        </w:rPr>
+                        <w:br/>
+                      </w:r>
+                      <w:r>
+                        <w:rPr>
+                          <w:rFonts w:ascii="Sitka Heading" w:hAnsi="Sitka Heading" w:cs="Segoe UI Light"/>
+                          <w:sz w:val="4"/>
+                          <w:szCs w:val="28"/>
+                        </w:rPr>
+                        <w:br/>
+                      </w:r>
+                      <w:r>
+                        <w:rPr>
+                          <w:rFonts w:ascii="Sitka Heading" w:hAnsi="Sitka Heading" w:cs="Segoe UI Light"/>
+                          <w:color w:val="595959" w:themeColor="text1" w:themeTint="A6"/>
+                          <w:sz w:val="18"/>
+                          <w:szCs w:val="28"/>
+                        </w:rPr>
+                        <w:t>Created a multiprocessing Operating System with write support and scheduling with three other students for ECE 391.</w:t>
                       </w:r>
                     </w:p>
                     <w:p>
                       <w:pPr>
-                        <w:pStyle w:val="ListParagraph"/>
-                        <w:numPr>
-                          <w:ilvl w:val="0"/>
-                          <w:numId w:val="1"/>
-                        </w:numPr>
-                        <w:ind w:left="360"/>
+                        <w:rPr>
+                          <w:rFonts w:ascii="Sitka Heading" w:hAnsi="Sitka Heading" w:cs="Segoe UI Light"/>
+                          <w:sz w:val="21"/>
+                          <w:szCs w:val="28"/>
+                        </w:rPr>
                       </w:pPr>
                       <w:r>
                         <w:rPr>
                           <w:rFonts w:ascii="Sitka Heading" w:hAnsi="Sitka Heading" w:cs="Segoe UI Light"/>
+                          <w:b/>
+                          <w:sz w:val="21"/>
+                          <w:szCs w:val="28"/>
+                        </w:rPr>
+                        <w:t xml:space="preserve">STEM </w:t>
+                      </w:r>
+                      <w:r>
+                        <w:rPr>
+                          <w:rFonts w:ascii="Sitka Heading" w:hAnsi="Sitka Heading" w:cs="Segoe UI Light"/>
+                          <w:b/>
+                          <w:sz w:val="21"/>
+                          <w:szCs w:val="28"/>
+                        </w:rPr>
+                        <w:t>Beyond</w:t>
+                      </w:r>
+                      <w:r>
+                        <w:rPr>
+                          <w:rFonts w:ascii="Sitka Heading" w:hAnsi="Sitka Heading" w:cs="Segoe UI Light"/>
+                          <w:b/>
+                          <w:sz w:val="21"/>
+                          <w:szCs w:val="28"/>
+                        </w:rPr>
+                        <w:br/>
+                      </w:r>
+                      <w:r>
+                        <w:rPr>
+                          <w:rFonts w:ascii="Sitka Heading" w:hAnsi="Sitka Heading" w:cs="Segoe UI Light"/>
+                          <w:sz w:val="21"/>
+                          <w:szCs w:val="28"/>
+                        </w:rPr>
+                        <w:t>Authorized Agent</w:t>
+                      </w:r>
+                      <w:r>
+                        <w:rPr>
+                          <w:rFonts w:ascii="Sitka Heading" w:hAnsi="Sitka Heading" w:cs="Segoe UI Light"/>
+                          <w:sz w:val="21"/>
+                          <w:szCs w:val="28"/>
+                        </w:rPr>
+                        <w:t xml:space="preserve"> </w:t>
+                      </w:r>
+                      <w:r>
+                        <w:rPr>
+                          <w:rFonts w:ascii="Sitka Heading" w:hAnsi="Sitka Heading" w:cs="Segoe UI Light"/>
+                          <w:sz w:val="20"/>
+                          <w:szCs w:val="28"/>
+                        </w:rPr>
+                        <w:t xml:space="preserve">• </w:t>
+                      </w:r>
+                      <w:r>
+                        <w:rPr>
+                          <w:rFonts w:ascii="Sitka Heading" w:hAnsi="Sitka Heading" w:cs="Segoe UI Light"/>
+                          <w:sz w:val="21"/>
+                          <w:szCs w:val="28"/>
+                        </w:rPr>
+                        <w:t>November 2015 - Present</w:t>
+                      </w:r>
+                      <w:r>
+                        <w:rPr>
+                          <w:rFonts w:ascii="Sitka Heading" w:hAnsi="Sitka Heading" w:cs="Segoe UI Light"/>
+                          <w:sz w:val="21"/>
+                          <w:szCs w:val="28"/>
+                        </w:rPr>
+                        <w:br/>
+                      </w:r>
+                      <w:r>
+                        <w:rPr>
+                          <w:rFonts w:ascii="Sitka Heading" w:hAnsi="Sitka Heading" w:cs="Segoe UI Light"/>
                           <w:color w:val="595959" w:themeColor="text1" w:themeTint="A6"/>
-                          <w:sz w:val="20"/>
-                          <w:szCs w:val="28"/>
-                        </w:rPr>
-                        <w:t>Connect with students on goals that they can present to professors.</w:t>
+                          <w:sz w:val="6"/>
+                          <w:szCs w:val="28"/>
+                        </w:rPr>
+                        <w:br/>
+                      </w:r>
+                      <w:r>
+                        <w:rPr>
+                          <w:rFonts w:ascii="Sitka Heading" w:hAnsi="Sitka Heading" w:cs="Segoe UI Light"/>
+                          <w:color w:val="595959" w:themeColor="text1" w:themeTint="A6"/>
+                          <w:sz w:val="18"/>
+                          <w:szCs w:val="28"/>
+                        </w:rPr>
+                        <w:t>Connected with students on processes to advance their projects in STEM</w:t>
+                      </w:r>
+                      <w:r>
+                        <w:rPr>
+                          <w:rFonts w:ascii="Sitka Heading" w:hAnsi="Sitka Heading" w:cs="Segoe UI Light"/>
+                          <w:color w:val="595959" w:themeColor="text1" w:themeTint="A6"/>
+                          <w:sz w:val="18"/>
+                          <w:szCs w:val="28"/>
+                        </w:rPr>
+                        <w:t>.</w:t>
                       </w:r>
                     </w:p>
-                    <w:p>
-                      <w:pPr>
-                        <w:pStyle w:val="ListParagraph"/>
-                        <w:numPr>
-                          <w:ilvl w:val="0"/>
-                          <w:numId w:val="1"/>
-                        </w:numPr>
-                        <w:ind w:left="360"/>
-                      </w:pPr>
-                      <w:r>
-                        <w:rPr>
-                          <w:rFonts w:ascii="Sitka Heading" w:hAnsi="Sitka Heading" w:cs="Segoe UI Light"/>
-                          <w:color w:val="595959" w:themeColor="text1" w:themeTint="A6"/>
-                          <w:sz w:val="20"/>
-                          <w:szCs w:val="28"/>
-                        </w:rPr>
-                        <w:t>Guide members through processes to advance their projects in STEM.</w:t>
-                      </w:r>
-                    </w:p>
+                    <w:p/>
                   </w:txbxContent>
                 </v:textbox>
               </v:shape>
@@ -2979,8 +3276,6 @@
           <w:szCs w:val="28"/>
         </w:rPr>
       </w:pPr>
-      <w:bookmarkStart w:id="0" w:name="_GoBack"/>
-      <w:bookmarkEnd w:id="0"/>
     </w:p>
     <w:sectPr>
       <w:pgSz w:w="12240" w:h="15840"/>
@@ -2993,7 +3288,7 @@
 </file>
 
 <file path=word/numbering.xml><?xml version="1.0" encoding="utf-8"?>
-<w:numbering xmlns:wpc="http://schemas.microsoft.com/office/word/2010/wordprocessingCanvas" xmlns:cx="http://schemas.microsoft.com/office/drawing/2014/chartex" xmlns:cx1="http://schemas.microsoft.com/office/drawing/2015/9/8/chartex" xmlns:cx2="http://schemas.microsoft.com/office/drawing/2015/10/21/chartex" xmlns:cx3="http://schemas.microsoft.com/office/drawing/2016/5/9/chartex" xmlns:cx4="http://schemas.microsoft.com/office/drawing/2016/5/10/chartex" xmlns:cx5="http://schemas.microsoft.com/office/drawing/2016/5/11/chartex" xmlns:mc="http://schemas.openxmlformats.org/markup-compatibility/2006" xmlns:o="urn:schemas-microsoft-com:office:office" xmlns:r="http://schemas.openxmlformats.org/officeDocument/2006/relationships" xmlns:m="http://schemas.openxmlformats.org/officeDocument/2006/math" xmlns:v="urn:schemas-microsoft-com:vml" xmlns:wp14="http://schemas.microsoft.com/office/word/2010/wordprocessingDrawing" xmlns:wp="http://schemas.openxmlformats.org/drawingml/2006/wordprocessingDrawing" xmlns:w10="urn:schemas-microsoft-com:office:word" xmlns:w="http://schemas.openxmlformats.org/wordprocessingml/2006/main" xmlns:w14="http://schemas.microsoft.com/office/word/2010/wordml" xmlns:w15="http://schemas.microsoft.com/office/word/2012/wordml" xmlns:w16se="http://schemas.microsoft.com/office/word/2015/wordml/symex" xmlns:wpg="http://schemas.microsoft.com/office/word/2010/wordprocessingGroup" xmlns:wpi="http://schemas.microsoft.com/office/word/2010/wordprocessingInk" xmlns:wne="http://schemas.microsoft.com/office/word/2006/wordml" xmlns:wps="http://schemas.microsoft.com/office/word/2010/wordprocessingShape" mc:Ignorable="w14 w15 w16se wp14">
+<w:numbering xmlns:wpc="http://schemas.microsoft.com/office/word/2010/wordprocessingCanvas" xmlns:cx="http://schemas.microsoft.com/office/drawing/2014/chartex" xmlns:cx1="http://schemas.microsoft.com/office/drawing/2015/9/8/chartex" xmlns:cx2="http://schemas.microsoft.com/office/drawing/2015/10/21/chartex" xmlns:cx3="http://schemas.microsoft.com/office/drawing/2016/5/9/chartex" xmlns:cx4="http://schemas.microsoft.com/office/drawing/2016/5/10/chartex" xmlns:cx5="http://schemas.microsoft.com/office/drawing/2016/5/11/chartex" xmlns:cx6="http://schemas.microsoft.com/office/drawing/2016/5/12/chartex" xmlns:cx7="http://schemas.microsoft.com/office/drawing/2016/5/13/chartex" xmlns:cx8="http://schemas.microsoft.com/office/drawing/2016/5/14/chartex" xmlns:mc="http://schemas.openxmlformats.org/markup-compatibility/2006" xmlns:aink="http://schemas.microsoft.com/office/drawing/2016/ink" xmlns:am3d="http://schemas.microsoft.com/office/drawing/2017/model3d" xmlns:o="urn:schemas-microsoft-com:office:office" xmlns:r="http://schemas.openxmlformats.org/officeDocument/2006/relationships" xmlns:m="http://schemas.openxmlformats.org/officeDocument/2006/math" xmlns:v="urn:schemas-microsoft-com:vml" xmlns:wp14="http://schemas.microsoft.com/office/word/2010/wordprocessingDrawing" xmlns:wp="http://schemas.openxmlformats.org/drawingml/2006/wordprocessingDrawing" xmlns:w10="urn:schemas-microsoft-com:office:word" xmlns:w="http://schemas.openxmlformats.org/wordprocessingml/2006/main" xmlns:w14="http://schemas.microsoft.com/office/word/2010/wordml" xmlns:w15="http://schemas.microsoft.com/office/word/2012/wordml" xmlns:w16se="http://schemas.microsoft.com/office/word/2015/wordml/symex" xmlns:wpg="http://schemas.microsoft.com/office/word/2010/wordprocessingGroup" xmlns:wpi="http://schemas.microsoft.com/office/word/2010/wordprocessingInk" xmlns:wne="http://schemas.microsoft.com/office/word/2006/wordml" xmlns:wps="http://schemas.microsoft.com/office/word/2010/wordprocessingShape" mc:Ignorable="w14 w15 w16se wp14">
   <w:abstractNum w:abstractNumId="0" w15:restartNumberingAfterBreak="0">
     <w:nsid w:val="02471AA1"/>
     <w:multiLevelType w:val="hybridMultilevel"/>
@@ -4406,7 +4701,7 @@
       </w:pPr>
     </w:pPrDefault>
   </w:docDefaults>
-  <w:latentStyles w:defLockedState="0" w:defUIPriority="99" w:defSemiHidden="0" w:defUnhideWhenUsed="0" w:defQFormat="0" w:count="374">
+  <w:latentStyles w:defLockedState="0" w:defUIPriority="99" w:defSemiHidden="0" w:defUnhideWhenUsed="0" w:defQFormat="0" w:count="375">
     <w:lsdException w:name="Normal" w:uiPriority="0" w:qFormat="1"/>
     <w:lsdException w:name="heading 1" w:uiPriority="9" w:qFormat="1"/>
     <w:lsdException w:name="heading 2" w:semiHidden="1" w:uiPriority="9" w:unhideWhenUsed="1" w:qFormat="1"/>
@@ -4556,11 +4851,10 @@
     <w:lsdException w:name="Table Professional" w:semiHidden="1" w:unhideWhenUsed="1"/>
     <w:lsdException w:name="Table Subtle 1" w:semiHidden="1" w:unhideWhenUsed="1"/>
     <w:lsdException w:name="Table Subtle 2" w:semiHidden="1" w:unhideWhenUsed="1"/>
+    <w:lsdException w:name="Table Web 1" w:semiHidden="1" w:unhideWhenUsed="1"/>
     <w:lsdException w:name="Table Web 2" w:semiHidden="1" w:unhideWhenUsed="1"/>
-    <w:lsdException w:name="Table Web 3" w:semiHidden="1" w:unhideWhenUsed="1"/>
     <w:lsdException w:name="Balloon Text" w:semiHidden="1" w:unhideWhenUsed="1"/>
     <w:lsdException w:name="Table Grid" w:uiPriority="39"/>
-    <w:lsdException w:name="Table Theme" w:semiHidden="1" w:unhideWhenUsed="1"/>
     <w:lsdException w:name="Placeholder Text" w:semiHidden="1"/>
     <w:lsdException w:name="No Spacing" w:uiPriority="1" w:qFormat="1"/>
     <w:lsdException w:name="Light Shading" w:uiPriority="60"/>
@@ -4779,6 +5073,7 @@
     <w:lsdException w:name="Mention" w:semiHidden="1" w:unhideWhenUsed="1"/>
     <w:lsdException w:name="Smart Hyperlink" w:semiHidden="1" w:unhideWhenUsed="1"/>
     <w:lsdException w:name="Hashtag" w:semiHidden="1" w:unhideWhenUsed="1"/>
+    <w:lsdException w:name="Unresolved Mention" w:semiHidden="1" w:unhideWhenUsed="1"/>
   </w:latentStyles>
   <w:style w:type="paragraph" w:default="1" w:styleId="Normal">
     <w:name w:val="Normal"/>
@@ -5132,7 +5427,7 @@
 </file>
 
 <file path=customXml/itemProps1.xml><?xml version="1.0" encoding="utf-8"?>
-<ds:datastoreItem xmlns:ds="http://schemas.openxmlformats.org/officeDocument/2006/customXml" ds:itemID="{15B5F28F-8B00-43FB-B19C-EDB39D681991}">
+<ds:datastoreItem xmlns:ds="http://schemas.openxmlformats.org/officeDocument/2006/customXml" ds:itemID="{8451DE0A-AEF2-401D-974F-83B55DA598E5}">
   <ds:schemaRefs>
     <ds:schemaRef ds:uri="http://schemas.openxmlformats.org/officeDocument/2006/bibliography"/>
   </ds:schemaRefs>

</xml_diff>

<commit_message>
Added updates to CV on 9/10
</commit_message>
<xml_diff>
--- a/docs/cv97.docx
+++ b/docs/cv97.docx
@@ -1,6 +1,6 @@
 
 <file path=word/document.xml><?xml version="1.0" encoding="utf-8"?>
-<w:document xmlns:wpc="http://schemas.microsoft.com/office/word/2010/wordprocessingCanvas" xmlns:cx="http://schemas.microsoft.com/office/drawing/2014/chartex" xmlns:cx1="http://schemas.microsoft.com/office/drawing/2015/9/8/chartex" xmlns:cx2="http://schemas.microsoft.com/office/drawing/2015/10/21/chartex" xmlns:cx3="http://schemas.microsoft.com/office/drawing/2016/5/9/chartex" xmlns:cx4="http://schemas.microsoft.com/office/drawing/2016/5/10/chartex" xmlns:cx5="http://schemas.microsoft.com/office/drawing/2016/5/11/chartex" xmlns:cx6="http://schemas.microsoft.com/office/drawing/2016/5/12/chartex" xmlns:cx7="http://schemas.microsoft.com/office/drawing/2016/5/13/chartex" xmlns:cx8="http://schemas.microsoft.com/office/drawing/2016/5/14/chartex" xmlns:mc="http://schemas.openxmlformats.org/markup-compatibility/2006" xmlns:aink="http://schemas.microsoft.com/office/drawing/2016/ink" xmlns:am3d="http://schemas.microsoft.com/office/drawing/2017/model3d" xmlns:o="urn:schemas-microsoft-com:office:office" xmlns:r="http://schemas.openxmlformats.org/officeDocument/2006/relationships" xmlns:m="http://schemas.openxmlformats.org/officeDocument/2006/math" xmlns:v="urn:schemas-microsoft-com:vml" xmlns:wp14="http://schemas.microsoft.com/office/word/2010/wordprocessingDrawing" xmlns:wp="http://schemas.openxmlformats.org/drawingml/2006/wordprocessingDrawing" xmlns:w10="urn:schemas-microsoft-com:office:word" xmlns:w="http://schemas.openxmlformats.org/wordprocessingml/2006/main" xmlns:w14="http://schemas.microsoft.com/office/word/2010/wordml" xmlns:w15="http://schemas.microsoft.com/office/word/2012/wordml" xmlns:w16se="http://schemas.microsoft.com/office/word/2015/wordml/symex" xmlns:wpg="http://schemas.microsoft.com/office/word/2010/wordprocessingGroup" xmlns:wpi="http://schemas.microsoft.com/office/word/2010/wordprocessingInk" xmlns:wne="http://schemas.microsoft.com/office/word/2006/wordml" xmlns:wps="http://schemas.microsoft.com/office/word/2010/wordprocessingShape" mc:Ignorable="w14 w15 w16se wp14">
+<w:document xmlns:wpc="http://schemas.microsoft.com/office/word/2010/wordprocessingCanvas" xmlns:cx="http://schemas.microsoft.com/office/drawing/2014/chartex" xmlns:cx1="http://schemas.microsoft.com/office/drawing/2015/9/8/chartex" xmlns:cx2="http://schemas.microsoft.com/office/drawing/2015/10/21/chartex" xmlns:cx3="http://schemas.microsoft.com/office/drawing/2016/5/9/chartex" xmlns:cx4="http://schemas.microsoft.com/office/drawing/2016/5/10/chartex" xmlns:cx5="http://schemas.microsoft.com/office/drawing/2016/5/11/chartex" xmlns:cx6="http://schemas.microsoft.com/office/drawing/2016/5/12/chartex" xmlns:cx7="http://schemas.microsoft.com/office/drawing/2016/5/13/chartex" xmlns:cx8="http://schemas.microsoft.com/office/drawing/2016/5/14/chartex" xmlns:mc="http://schemas.openxmlformats.org/markup-compatibility/2006" xmlns:aink="http://schemas.microsoft.com/office/drawing/2016/ink" xmlns:am3d="http://schemas.microsoft.com/office/drawing/2017/model3d" xmlns:o="urn:schemas-microsoft-com:office:office" xmlns:r="http://schemas.openxmlformats.org/officeDocument/2006/relationships" xmlns:m="http://schemas.openxmlformats.org/officeDocument/2006/math" xmlns:v="urn:schemas-microsoft-com:vml" xmlns:wp14="http://schemas.microsoft.com/office/word/2010/wordprocessingDrawing" xmlns:wp="http://schemas.openxmlformats.org/drawingml/2006/wordprocessingDrawing" xmlns:w10="urn:schemas-microsoft-com:office:word" xmlns:w="http://schemas.openxmlformats.org/wordprocessingml/2006/main" xmlns:w14="http://schemas.microsoft.com/office/word/2010/wordml" xmlns:w15="http://schemas.microsoft.com/office/word/2012/wordml" xmlns:w16cid="http://schemas.microsoft.com/office/word/2016/wordml/cid" xmlns:w16se="http://schemas.microsoft.com/office/word/2015/wordml/symex" xmlns:wpg="http://schemas.microsoft.com/office/word/2010/wordprocessingGroup" xmlns:wpi="http://schemas.microsoft.com/office/word/2010/wordprocessingInk" xmlns:wne="http://schemas.microsoft.com/office/word/2006/wordml" xmlns:wps="http://schemas.microsoft.com/office/word/2010/wordprocessingShape" mc:Ignorable="w14 w15 w16se w16cid wp14">
   <w:body>
     <w:p>
       <w:pPr>
@@ -658,7 +658,7 @@
           <w:rFonts w:ascii="Sitka Heading" w:hAnsi="Sitka Heading" w:cs="Segoe UI Light"/>
           <w:sz w:val="21"/>
         </w:rPr>
-        <w:t>3.89</w:t>
+        <w:t>3.90</w:t>
       </w:r>
       <w:r>
         <w:rPr>
@@ -806,6 +806,135 @@
           <w:sz w:val="18"/>
           <w:szCs w:val="28"/>
         </w:rPr>
+        <w:t>Algorithms &amp; Models of Comp. (ECE 374)</w:t>
+      </w:r>
+      <w:r>
+        <w:rPr>
+          <w:rFonts w:ascii="Sitka Heading" w:hAnsi="Sitka Heading" w:cs="Segoe UI Light"/>
+          <w:color w:val="595959" w:themeColor="text1" w:themeTint="A6"/>
+          <w:sz w:val="18"/>
+          <w:szCs w:val="28"/>
+        </w:rPr>
+        <w:tab/>
+      </w:r>
+      <w:r>
+        <w:rPr>
+          <w:rFonts w:ascii="Segoe UI Emoji" w:hAnsi="Segoe UI Emoji" w:cs="Segoe UI Light"/>
+          <w:color w:val="595959" w:themeColor="text1" w:themeTint="A6"/>
+          <w:sz w:val="18"/>
+          <w:szCs w:val="28"/>
+        </w:rPr>
+        <w:t>▸</w:t>
+      </w:r>
+      <w:r>
+        <w:rPr>
+          <w:rFonts w:ascii="Sitka Heading" w:hAnsi="Sitka Heading" w:cs="Segoe UI Light"/>
+          <w:color w:val="595959" w:themeColor="text1" w:themeTint="A6"/>
+          <w:sz w:val="18"/>
+          <w:szCs w:val="28"/>
+        </w:rPr>
+        <w:t xml:space="preserve"> </w:t>
+      </w:r>
+      <w:r>
+        <w:rPr>
+          <w:rFonts w:ascii="Sitka Heading" w:hAnsi="Sitka Heading" w:cs="Segoe UI Light"/>
+          <w:color w:val="595959" w:themeColor="text1" w:themeTint="A6"/>
+          <w:sz w:val="18"/>
+          <w:szCs w:val="28"/>
+        </w:rPr>
+        <w:t>Operating Systems Design (CS 423)</w:t>
+      </w:r>
+      <w:r>
+        <w:rPr>
+          <w:rFonts w:ascii="Sitka Heading" w:hAnsi="Sitka Heading" w:cs="Segoe UI Light"/>
+          <w:color w:val="595959" w:themeColor="text1" w:themeTint="A6"/>
+          <w:sz w:val="18"/>
+          <w:szCs w:val="28"/>
+        </w:rPr>
+        <w:tab/>
+      </w:r>
+      <w:r>
+        <w:rPr>
+          <w:rFonts w:ascii="Segoe UI Emoji" w:hAnsi="Segoe UI Emoji" w:cs="Segoe UI Light"/>
+          <w:color w:val="595959" w:themeColor="text1" w:themeTint="A6"/>
+          <w:sz w:val="18"/>
+          <w:szCs w:val="28"/>
+        </w:rPr>
+        <w:t>▸</w:t>
+      </w:r>
+      <w:r>
+        <w:rPr>
+          <w:rFonts w:ascii="Sitka Heading" w:hAnsi="Sitka Heading" w:cs="Segoe UI Light"/>
+          <w:color w:val="595959" w:themeColor="text1" w:themeTint="A6"/>
+          <w:sz w:val="18"/>
+          <w:szCs w:val="28"/>
+        </w:rPr>
+        <w:t xml:space="preserve"> </w:t>
+      </w:r>
+      <w:r>
+        <w:rPr>
+          <w:rFonts w:ascii="Sitka Heading" w:hAnsi="Sitka Heading" w:cs="Segoe UI Light"/>
+          <w:color w:val="595959" w:themeColor="text1" w:themeTint="A6"/>
+          <w:sz w:val="18"/>
+          <w:szCs w:val="28"/>
+        </w:rPr>
+        <w:t xml:space="preserve">Power Circuits &amp; </w:t>
+      </w:r>
+      <w:proofErr w:type="spellStart"/>
+      <w:r>
+        <w:rPr>
+          <w:rFonts w:ascii="Sitka Heading" w:hAnsi="Sitka Heading" w:cs="Segoe UI Light"/>
+          <w:color w:val="595959" w:themeColor="text1" w:themeTint="A6"/>
+          <w:sz w:val="18"/>
+          <w:szCs w:val="28"/>
+        </w:rPr>
+        <w:t>Electromechanics</w:t>
+      </w:r>
+      <w:proofErr w:type="spellEnd"/>
+      <w:r>
+        <w:rPr>
+          <w:rFonts w:ascii="Sitka Heading" w:hAnsi="Sitka Heading" w:cs="Segoe UI Light"/>
+          <w:color w:val="595959" w:themeColor="text1" w:themeTint="A6"/>
+          <w:sz w:val="18"/>
+          <w:szCs w:val="28"/>
+        </w:rPr>
+        <w:tab/>
+      </w:r>
+      <w:r>
+        <w:rPr>
+          <w:rFonts w:ascii="Open Sans" w:hAnsi="Open Sans" w:cs="Open Sans"/>
+          <w:caps/>
+          <w:color w:val="0070C0"/>
+          <w:spacing w:val="48"/>
+          <w:szCs w:val="28"/>
+        </w:rPr>
+        <w:br/>
+      </w:r>
+      <w:r>
+        <w:rPr>
+          <w:rFonts w:ascii="Segoe UI Emoji" w:hAnsi="Segoe UI Emoji" w:cs="Segoe UI Light"/>
+          <w:color w:val="595959" w:themeColor="text1" w:themeTint="A6"/>
+          <w:sz w:val="18"/>
+          <w:szCs w:val="28"/>
+        </w:rPr>
+        <w:t>▸</w:t>
+      </w:r>
+      <w:r>
+        <w:rPr>
+          <w:rFonts w:ascii="Sitka Heading" w:hAnsi="Sitka Heading" w:cs="Segoe UI Light"/>
+          <w:color w:val="595959" w:themeColor="text1" w:themeTint="A6"/>
+          <w:sz w:val="18"/>
+          <w:szCs w:val="28"/>
+        </w:rPr>
+        <w:t xml:space="preserve"> </w:t>
+      </w:r>
+      <w:r>
+        <w:rPr>
+          <w:rFonts w:ascii="Sitka Heading" w:hAnsi="Sitka Heading" w:cs="Segoe UI Light"/>
+          <w:color w:val="595959" w:themeColor="text1" w:themeTint="A6"/>
+          <w:sz w:val="18"/>
+          <w:szCs w:val="28"/>
+        </w:rPr>
         <w:t>Computer Systems Engineering (ECE 391)</w:t>
       </w:r>
       <w:r>
@@ -996,195 +1125,6 @@
           <w:szCs w:val="28"/>
         </w:rPr>
         <w:t>Analog Signal Processing</w:t>
-      </w:r>
-      <w:r>
-        <w:rPr>
-          <w:rFonts w:ascii="Sitka Heading" w:hAnsi="Sitka Heading" w:cs="Segoe UI Light"/>
-          <w:color w:val="595959" w:themeColor="text1" w:themeTint="A6"/>
-          <w:sz w:val="18"/>
-          <w:szCs w:val="28"/>
-        </w:rPr>
-        <w:br/>
-      </w:r>
-      <w:r>
-        <w:rPr>
-          <w:rFonts w:ascii="Segoe UI Emoji" w:hAnsi="Segoe UI Emoji" w:cs="Segoe UI Light"/>
-          <w:color w:val="595959" w:themeColor="text1" w:themeTint="A6"/>
-          <w:sz w:val="18"/>
-          <w:szCs w:val="28"/>
-        </w:rPr>
-        <w:t>▸</w:t>
-      </w:r>
-      <w:r>
-        <w:rPr>
-          <w:rFonts w:ascii="Sitka Heading" w:hAnsi="Sitka Heading" w:cs="Segoe UI Light"/>
-          <w:color w:val="595959" w:themeColor="text1" w:themeTint="A6"/>
-          <w:sz w:val="18"/>
-          <w:szCs w:val="28"/>
-        </w:rPr>
-        <w:t xml:space="preserve"> Introduction to Programming</w:t>
-      </w:r>
-      <w:r>
-        <w:rPr>
-          <w:rFonts w:ascii="Sitka Heading" w:hAnsi="Sitka Heading" w:cs="Segoe UI Light"/>
-          <w:color w:val="595959" w:themeColor="text1" w:themeTint="A6"/>
-          <w:sz w:val="18"/>
-          <w:szCs w:val="28"/>
-        </w:rPr>
-        <w:tab/>
-      </w:r>
-      <w:r>
-        <w:rPr>
-          <w:rFonts w:ascii="Sitka Heading" w:hAnsi="Sitka Heading" w:cs="Segoe UI Light"/>
-          <w:color w:val="595959" w:themeColor="text1" w:themeTint="A6"/>
-          <w:sz w:val="18"/>
-          <w:szCs w:val="28"/>
-        </w:rPr>
-        <w:tab/>
-      </w:r>
-      <w:r>
-        <w:rPr>
-          <w:rFonts w:ascii="Segoe UI Emoji" w:hAnsi="Segoe UI Emoji" w:cs="Segoe UI Light"/>
-          <w:color w:val="595959" w:themeColor="text1" w:themeTint="A6"/>
-          <w:sz w:val="18"/>
-          <w:szCs w:val="28"/>
-        </w:rPr>
-        <w:t>▸</w:t>
-      </w:r>
-      <w:r>
-        <w:rPr>
-          <w:rFonts w:ascii="Sitka Heading" w:hAnsi="Sitka Heading" w:cs="Segoe UI Light"/>
-          <w:color w:val="595959" w:themeColor="text1" w:themeTint="A6"/>
-          <w:sz w:val="18"/>
-          <w:szCs w:val="28"/>
-        </w:rPr>
-        <w:t xml:space="preserve"> Introduction to Electronics</w:t>
-      </w:r>
-      <w:r>
-        <w:rPr>
-          <w:rFonts w:ascii="Sitka Heading" w:hAnsi="Sitka Heading" w:cs="Segoe UI Light"/>
-          <w:color w:val="595959" w:themeColor="text1" w:themeTint="A6"/>
-          <w:sz w:val="18"/>
-          <w:szCs w:val="28"/>
-        </w:rPr>
-        <w:tab/>
-      </w:r>
-      <w:r>
-        <w:rPr>
-          <w:rFonts w:ascii="Segoe UI Emoji" w:hAnsi="Segoe UI Emoji" w:cs="Segoe UI Light"/>
-          <w:color w:val="595959" w:themeColor="text1" w:themeTint="A6"/>
-          <w:sz w:val="18"/>
-          <w:szCs w:val="28"/>
-        </w:rPr>
-        <w:t>▸</w:t>
-      </w:r>
-      <w:r>
-        <w:rPr>
-          <w:rFonts w:ascii="Sitka Heading" w:hAnsi="Sitka Heading" w:cs="Segoe UI Light"/>
-          <w:color w:val="595959" w:themeColor="text1" w:themeTint="A6"/>
-          <w:sz w:val="18"/>
-          <w:szCs w:val="28"/>
-        </w:rPr>
-        <w:t xml:space="preserve"> Introduction to Computing</w:t>
-      </w:r>
-      <w:r>
-        <w:rPr>
-          <w:rFonts w:ascii="Sitka Heading" w:hAnsi="Sitka Heading" w:cs="Segoe UI Light"/>
-          <w:color w:val="595959" w:themeColor="text1" w:themeTint="A6"/>
-          <w:sz w:val="18"/>
-          <w:szCs w:val="28"/>
-        </w:rPr>
-        <w:br/>
-      </w:r>
-      <w:r>
-        <w:rPr>
-          <w:rFonts w:ascii="Segoe UI Emoji" w:hAnsi="Segoe UI Emoji" w:cs="Segoe UI Light"/>
-          <w:color w:val="595959" w:themeColor="text1" w:themeTint="A6"/>
-          <w:sz w:val="18"/>
-          <w:szCs w:val="28"/>
-        </w:rPr>
-        <w:t>▸</w:t>
-      </w:r>
-      <w:r>
-        <w:rPr>
-          <w:rFonts w:ascii="Sitka Heading" w:hAnsi="Sitka Heading" w:cs="Segoe UI Light"/>
-          <w:color w:val="595959" w:themeColor="text1" w:themeTint="A6"/>
-          <w:sz w:val="18"/>
-          <w:szCs w:val="28"/>
-        </w:rPr>
-        <w:t xml:space="preserve"> Calculus </w:t>
-      </w:r>
-      <w:r>
-        <w:rPr>
-          <w:rFonts w:ascii="Sitka Heading" w:hAnsi="Sitka Heading" w:cs="Segoe UI Light"/>
-          <w:color w:val="595959" w:themeColor="text1" w:themeTint="A6"/>
-          <w:sz w:val="18"/>
-          <w:szCs w:val="28"/>
-        </w:rPr>
-        <w:t>I-</w:t>
-      </w:r>
-      <w:r>
-        <w:rPr>
-          <w:rFonts w:ascii="Sitka Heading" w:hAnsi="Sitka Heading" w:cs="Segoe UI Light"/>
-          <w:color w:val="595959" w:themeColor="text1" w:themeTint="A6"/>
-          <w:sz w:val="18"/>
-          <w:szCs w:val="28"/>
-        </w:rPr>
-        <w:t>III, Diff Eq. + Linear Algebra</w:t>
-      </w:r>
-      <w:r>
-        <w:rPr>
-          <w:rFonts w:ascii="Sitka Heading" w:hAnsi="Sitka Heading" w:cs="Segoe UI Light"/>
-          <w:color w:val="595959" w:themeColor="text1" w:themeTint="A6"/>
-          <w:sz w:val="18"/>
-          <w:szCs w:val="28"/>
-        </w:rPr>
-        <w:tab/>
-      </w:r>
-      <w:r>
-        <w:rPr>
-          <w:rFonts w:ascii="Segoe UI Emoji" w:hAnsi="Segoe UI Emoji" w:cs="Segoe UI Light"/>
-          <w:color w:val="595959" w:themeColor="text1" w:themeTint="A6"/>
-          <w:sz w:val="18"/>
-          <w:szCs w:val="28"/>
-        </w:rPr>
-        <w:t>▸</w:t>
-      </w:r>
-      <w:r>
-        <w:rPr>
-          <w:rFonts w:ascii="Sitka Heading" w:hAnsi="Sitka Heading" w:cs="Segoe UI Light"/>
-          <w:color w:val="595959" w:themeColor="text1" w:themeTint="A6"/>
-          <w:sz w:val="18"/>
-          <w:szCs w:val="28"/>
-        </w:rPr>
-        <w:t xml:space="preserve"> Mechanics, E&amp;M, Quantum</w:t>
-      </w:r>
-      <w:r>
-        <w:rPr>
-          <w:rFonts w:ascii="Sitka Heading" w:hAnsi="Sitka Heading" w:cs="Segoe UI Light"/>
-          <w:color w:val="595959" w:themeColor="text1" w:themeTint="A6"/>
-          <w:sz w:val="18"/>
-          <w:szCs w:val="28"/>
-        </w:rPr>
-        <w:t>,</w:t>
-      </w:r>
-      <w:r>
-        <w:rPr>
-          <w:rFonts w:ascii="Sitka Heading" w:hAnsi="Sitka Heading" w:cs="Segoe UI Light"/>
-          <w:color w:val="595959" w:themeColor="text1" w:themeTint="A6"/>
-          <w:sz w:val="18"/>
-          <w:szCs w:val="28"/>
-        </w:rPr>
-        <w:t xml:space="preserve"> Thermodynamics</w:t>
-      </w:r>
-      <w:r>
-        <w:rPr>
-          <w:rFonts w:ascii="Sitka Heading" w:hAnsi="Sitka Heading" w:cs="Segoe UI Light"/>
-          <w:color w:val="595959" w:themeColor="text1" w:themeTint="A6"/>
-          <w:sz w:val="18"/>
-          <w:szCs w:val="28"/>
-        </w:rPr>
-        <w:tab/>
       </w:r>
       <w:bookmarkStart w:id="0" w:name="_GoBack"/>
       <w:bookmarkEnd w:id="0"/>
@@ -1317,7 +1257,23 @@
           <w:b/>
           <w:szCs w:val="28"/>
         </w:rPr>
-        <w:t xml:space="preserve">Java, JavaScript, </w:t>
+        <w:t>Java, JavaScript</w:t>
+      </w:r>
+      <w:r>
+        <w:rPr>
+          <w:rFonts w:ascii="Sitka Heading" w:hAnsi="Sitka Heading" w:cs="Segoe UI Light"/>
+          <w:b/>
+          <w:szCs w:val="28"/>
+        </w:rPr>
+        <w:t xml:space="preserve"> (+ React/Node)</w:t>
+      </w:r>
+      <w:r>
+        <w:rPr>
+          <w:rFonts w:ascii="Sitka Heading" w:hAnsi="Sitka Heading" w:cs="Segoe UI Light"/>
+          <w:b/>
+          <w:szCs w:val="28"/>
+        </w:rPr>
+        <w:t xml:space="preserve">, </w:t>
       </w:r>
       <w:r>
         <w:rPr>
@@ -1456,6 +1412,13 @@
           <w:szCs w:val="28"/>
         </w:rPr>
         <w:t>Bank of America Merrill Lynch (FICC Credit) • June 2017 – August 2017</w:t>
+      </w:r>
+      <w:r>
+        <w:rPr>
+          <w:rFonts w:ascii="Sitka Heading" w:hAnsi="Sitka Heading" w:cs="Segoe UI Light"/>
+          <w:szCs w:val="28"/>
+        </w:rPr>
+        <w:t>, June 2018 – August 2018</w:t>
       </w:r>
     </w:p>
     <w:p>
@@ -1479,7 +1442,25 @@
           <w:sz w:val="20"/>
           <w:szCs w:val="21"/>
         </w:rPr>
-        <w:t>Created multiple web projects based on team initiatives, collaborating with an international QA team.</w:t>
+        <w:t xml:space="preserve">Created multiple web projects based on </w:t>
+      </w:r>
+      <w:r>
+        <w:rPr>
+          <w:rFonts w:ascii="Sitka Heading" w:hAnsi="Sitka Heading" w:cs="Segoe UI Light"/>
+          <w:color w:val="595959" w:themeColor="text1" w:themeTint="A6"/>
+          <w:sz w:val="20"/>
+          <w:szCs w:val="21"/>
+        </w:rPr>
+        <w:t xml:space="preserve">international QA and Credit </w:t>
+      </w:r>
+      <w:r>
+        <w:rPr>
+          <w:rFonts w:ascii="Sitka Heading" w:hAnsi="Sitka Heading" w:cs="Segoe UI Light"/>
+          <w:color w:val="595959" w:themeColor="text1" w:themeTint="A6"/>
+          <w:sz w:val="20"/>
+          <w:szCs w:val="21"/>
+        </w:rPr>
+        <w:t>team initiatives.</w:t>
       </w:r>
     </w:p>
     <w:p>
@@ -1503,52 +1484,7 @@
           <w:sz w:val="20"/>
           <w:szCs w:val="21"/>
         </w:rPr>
-        <w:t xml:space="preserve">Transitioned </w:t>
-      </w:r>
-      <w:r>
-        <w:rPr>
-          <w:rFonts w:ascii="Sitka Heading" w:hAnsi="Sitka Heading" w:cs="Segoe UI Light"/>
-          <w:color w:val="595959" w:themeColor="text1" w:themeTint="A6"/>
-          <w:sz w:val="20"/>
-          <w:szCs w:val="21"/>
-        </w:rPr>
-        <w:t>teams in</w:t>
-      </w:r>
-      <w:r>
-        <w:rPr>
-          <w:rFonts w:ascii="Sitka Heading" w:hAnsi="Sitka Heading" w:cs="Segoe UI Light"/>
-          <w:color w:val="595959" w:themeColor="text1" w:themeTint="A6"/>
-          <w:sz w:val="20"/>
-          <w:szCs w:val="21"/>
-        </w:rPr>
-        <w:t xml:space="preserve"> </w:t>
-      </w:r>
-      <w:r>
-        <w:rPr>
-          <w:rFonts w:ascii="Sitka Heading" w:hAnsi="Sitka Heading" w:cs="Segoe UI Light"/>
-          <w:color w:val="595959" w:themeColor="text1" w:themeTint="A6"/>
-          <w:sz w:val="20"/>
-          <w:szCs w:val="21"/>
-        </w:rPr>
-        <w:t>Chicago and New York t</w:t>
-      </w:r>
-      <w:r>
-        <w:rPr>
-          <w:rFonts w:ascii="Sitka Heading" w:hAnsi="Sitka Heading" w:cs="Segoe UI Light"/>
-          <w:color w:val="595959" w:themeColor="text1" w:themeTint="A6"/>
-          <w:sz w:val="20"/>
-          <w:szCs w:val="21"/>
-        </w:rPr>
-        <w:t xml:space="preserve">o continue </w:t>
-      </w:r>
-      <w:r>
-        <w:rPr>
-          <w:rFonts w:ascii="Sitka Heading" w:hAnsi="Sitka Heading" w:cs="Segoe UI Light"/>
-          <w:color w:val="595959" w:themeColor="text1" w:themeTint="A6"/>
-          <w:sz w:val="20"/>
-          <w:szCs w:val="21"/>
-        </w:rPr>
-        <w:t>work done over the summer internship.</w:t>
+        <w:t>Transitioned teams on metric automation and reporting, product integrity, and release management tools.</w:t>
       </w:r>
     </w:p>
     <w:p>
@@ -1572,7 +1508,34 @@
           <w:sz w:val="20"/>
           <w:szCs w:val="21"/>
         </w:rPr>
-        <w:t>Presented work to a variety of project managers and technology executives.</w:t>
+        <w:t>Regularly p</w:t>
+      </w:r>
+      <w:r>
+        <w:rPr>
+          <w:rFonts w:ascii="Sitka Heading" w:hAnsi="Sitka Heading" w:cs="Segoe UI Light"/>
+          <w:color w:val="595959" w:themeColor="text1" w:themeTint="A6"/>
+          <w:sz w:val="20"/>
+          <w:szCs w:val="21"/>
+        </w:rPr>
+        <w:t xml:space="preserve">resented work to a </w:t>
+      </w:r>
+      <w:r>
+        <w:rPr>
+          <w:rFonts w:ascii="Sitka Heading" w:hAnsi="Sitka Heading" w:cs="Segoe UI Light"/>
+          <w:color w:val="595959" w:themeColor="text1" w:themeTint="A6"/>
+          <w:sz w:val="20"/>
+          <w:szCs w:val="21"/>
+        </w:rPr>
+        <w:t xml:space="preserve">wide </w:t>
+      </w:r>
+      <w:r>
+        <w:rPr>
+          <w:rFonts w:ascii="Sitka Heading" w:hAnsi="Sitka Heading" w:cs="Segoe UI Light"/>
+          <w:color w:val="595959" w:themeColor="text1" w:themeTint="A6"/>
+          <w:sz w:val="20"/>
+          <w:szCs w:val="21"/>
+        </w:rPr>
+        <w:t>variety of project managers and technology executives.</w:t>
       </w:r>
       <w:r>
         <w:rPr>
@@ -2025,7 +1988,28 @@
           <w:rFonts w:ascii="Sitka Heading" w:hAnsi="Sitka Heading" w:cs="Segoe UI Light"/>
           <w:szCs w:val="28"/>
         </w:rPr>
-        <w:t>Sorter and Proctor for ECE 120 • January 2016 – Present</w:t>
+        <w:t xml:space="preserve">VC Coordinator, </w:t>
+      </w:r>
+      <w:r>
+        <w:rPr>
+          <w:rFonts w:ascii="Sitka Heading" w:hAnsi="Sitka Heading" w:cs="Segoe UI Light"/>
+          <w:szCs w:val="28"/>
+        </w:rPr>
+        <w:t>Sorter</w:t>
+      </w:r>
+      <w:r>
+        <w:rPr>
+          <w:rFonts w:ascii="Sitka Heading" w:hAnsi="Sitka Heading" w:cs="Segoe UI Light"/>
+          <w:szCs w:val="28"/>
+        </w:rPr>
+        <w:t>,</w:t>
+      </w:r>
+      <w:r>
+        <w:rPr>
+          <w:rFonts w:ascii="Sitka Heading" w:hAnsi="Sitka Heading" w:cs="Segoe UI Light"/>
+          <w:szCs w:val="28"/>
+        </w:rPr>
+        <w:t xml:space="preserve"> Proctor for ECE 120 • January 2016 – Present</w:t>
       </w:r>
     </w:p>
     <w:p>
@@ -2073,7 +2057,34 @@
           <w:sz w:val="20"/>
           <w:szCs w:val="21"/>
         </w:rPr>
-        <w:t>Sustained effective timelines for performing and returning work to over 400 students.</w:t>
+        <w:t>Built and managed release and grading tools around effective timelines, distributing</w:t>
+      </w:r>
+      <w:r>
+        <w:rPr>
+          <w:rFonts w:ascii="Sitka Heading" w:hAnsi="Sitka Heading" w:cs="Segoe UI Light"/>
+          <w:color w:val="595959" w:themeColor="text1" w:themeTint="A6"/>
+          <w:sz w:val="20"/>
+          <w:szCs w:val="21"/>
+        </w:rPr>
+        <w:t xml:space="preserve"> to over </w:t>
+      </w:r>
+      <w:r>
+        <w:rPr>
+          <w:rFonts w:ascii="Sitka Heading" w:hAnsi="Sitka Heading" w:cs="Segoe UI Light"/>
+          <w:color w:val="595959" w:themeColor="text1" w:themeTint="A6"/>
+          <w:sz w:val="20"/>
+          <w:szCs w:val="21"/>
+        </w:rPr>
+        <w:t>300</w:t>
+      </w:r>
+      <w:r>
+        <w:rPr>
+          <w:rFonts w:ascii="Sitka Heading" w:hAnsi="Sitka Heading" w:cs="Segoe UI Light"/>
+          <w:color w:val="595959" w:themeColor="text1" w:themeTint="A6"/>
+          <w:sz w:val="20"/>
+          <w:szCs w:val="21"/>
+        </w:rPr>
+        <w:t xml:space="preserve"> students.</w:t>
       </w:r>
     </w:p>
     <w:p>
@@ -2106,7 +2117,34 @@
           <w:sz w:val="20"/>
           <w:szCs w:val="21"/>
         </w:rPr>
-        <w:t>ading experience in August 2016, and UA experience in January 2018.</w:t>
+        <w:t xml:space="preserve">ading experience in August 2016, UA </w:t>
+      </w:r>
+      <w:r>
+        <w:rPr>
+          <w:rFonts w:ascii="Sitka Heading" w:hAnsi="Sitka Heading" w:cs="Segoe UI Light"/>
+          <w:color w:val="595959" w:themeColor="text1" w:themeTint="A6"/>
+          <w:sz w:val="20"/>
+          <w:szCs w:val="21"/>
+        </w:rPr>
+        <w:t>work</w:t>
+      </w:r>
+      <w:r>
+        <w:rPr>
+          <w:rFonts w:ascii="Sitka Heading" w:hAnsi="Sitka Heading" w:cs="Segoe UI Light"/>
+          <w:color w:val="595959" w:themeColor="text1" w:themeTint="A6"/>
+          <w:sz w:val="20"/>
+          <w:szCs w:val="21"/>
+        </w:rPr>
+        <w:t xml:space="preserve"> in January</w:t>
+      </w:r>
+      <w:r>
+        <w:rPr>
+          <w:rFonts w:ascii="Sitka Heading" w:hAnsi="Sitka Heading" w:cs="Segoe UI Light"/>
+          <w:color w:val="595959" w:themeColor="text1" w:themeTint="A6"/>
+          <w:sz w:val="20"/>
+          <w:szCs w:val="21"/>
+        </w:rPr>
+        <w:t xml:space="preserve"> 2018, and VC coordination in May 2018.</w:t>
       </w:r>
     </w:p>
     <w:p>
@@ -3288,7 +3326,7 @@
 </file>
 
 <file path=word/numbering.xml><?xml version="1.0" encoding="utf-8"?>
-<w:numbering xmlns:wpc="http://schemas.microsoft.com/office/word/2010/wordprocessingCanvas" xmlns:cx="http://schemas.microsoft.com/office/drawing/2014/chartex" xmlns:cx1="http://schemas.microsoft.com/office/drawing/2015/9/8/chartex" xmlns:cx2="http://schemas.microsoft.com/office/drawing/2015/10/21/chartex" xmlns:cx3="http://schemas.microsoft.com/office/drawing/2016/5/9/chartex" xmlns:cx4="http://schemas.microsoft.com/office/drawing/2016/5/10/chartex" xmlns:cx5="http://schemas.microsoft.com/office/drawing/2016/5/11/chartex" xmlns:cx6="http://schemas.microsoft.com/office/drawing/2016/5/12/chartex" xmlns:cx7="http://schemas.microsoft.com/office/drawing/2016/5/13/chartex" xmlns:cx8="http://schemas.microsoft.com/office/drawing/2016/5/14/chartex" xmlns:mc="http://schemas.openxmlformats.org/markup-compatibility/2006" xmlns:aink="http://schemas.microsoft.com/office/drawing/2016/ink" xmlns:am3d="http://schemas.microsoft.com/office/drawing/2017/model3d" xmlns:o="urn:schemas-microsoft-com:office:office" xmlns:r="http://schemas.openxmlformats.org/officeDocument/2006/relationships" xmlns:m="http://schemas.openxmlformats.org/officeDocument/2006/math" xmlns:v="urn:schemas-microsoft-com:vml" xmlns:wp14="http://schemas.microsoft.com/office/word/2010/wordprocessingDrawing" xmlns:wp="http://schemas.openxmlformats.org/drawingml/2006/wordprocessingDrawing" xmlns:w10="urn:schemas-microsoft-com:office:word" xmlns:w="http://schemas.openxmlformats.org/wordprocessingml/2006/main" xmlns:w14="http://schemas.microsoft.com/office/word/2010/wordml" xmlns:w15="http://schemas.microsoft.com/office/word/2012/wordml" xmlns:w16se="http://schemas.microsoft.com/office/word/2015/wordml/symex" xmlns:wpg="http://schemas.microsoft.com/office/word/2010/wordprocessingGroup" xmlns:wpi="http://schemas.microsoft.com/office/word/2010/wordprocessingInk" xmlns:wne="http://schemas.microsoft.com/office/word/2006/wordml" xmlns:wps="http://schemas.microsoft.com/office/word/2010/wordprocessingShape" mc:Ignorable="w14 w15 w16se wp14">
+<w:numbering xmlns:wpc="http://schemas.microsoft.com/office/word/2010/wordprocessingCanvas" xmlns:cx="http://schemas.microsoft.com/office/drawing/2014/chartex" xmlns:cx1="http://schemas.microsoft.com/office/drawing/2015/9/8/chartex" xmlns:cx2="http://schemas.microsoft.com/office/drawing/2015/10/21/chartex" xmlns:cx3="http://schemas.microsoft.com/office/drawing/2016/5/9/chartex" xmlns:cx4="http://schemas.microsoft.com/office/drawing/2016/5/10/chartex" xmlns:cx5="http://schemas.microsoft.com/office/drawing/2016/5/11/chartex" xmlns:cx6="http://schemas.microsoft.com/office/drawing/2016/5/12/chartex" xmlns:cx7="http://schemas.microsoft.com/office/drawing/2016/5/13/chartex" xmlns:cx8="http://schemas.microsoft.com/office/drawing/2016/5/14/chartex" xmlns:mc="http://schemas.openxmlformats.org/markup-compatibility/2006" xmlns:aink="http://schemas.microsoft.com/office/drawing/2016/ink" xmlns:am3d="http://schemas.microsoft.com/office/drawing/2017/model3d" xmlns:o="urn:schemas-microsoft-com:office:office" xmlns:r="http://schemas.openxmlformats.org/officeDocument/2006/relationships" xmlns:m="http://schemas.openxmlformats.org/officeDocument/2006/math" xmlns:v="urn:schemas-microsoft-com:vml" xmlns:wp14="http://schemas.microsoft.com/office/word/2010/wordprocessingDrawing" xmlns:wp="http://schemas.openxmlformats.org/drawingml/2006/wordprocessingDrawing" xmlns:w10="urn:schemas-microsoft-com:office:word" xmlns:w="http://schemas.openxmlformats.org/wordprocessingml/2006/main" xmlns:w14="http://schemas.microsoft.com/office/word/2010/wordml" xmlns:w15="http://schemas.microsoft.com/office/word/2012/wordml" xmlns:w16cid="http://schemas.microsoft.com/office/word/2016/wordml/cid" xmlns:w16se="http://schemas.microsoft.com/office/word/2015/wordml/symex" xmlns:wpg="http://schemas.microsoft.com/office/word/2010/wordprocessingGroup" xmlns:wpi="http://schemas.microsoft.com/office/word/2010/wordprocessingInk" xmlns:wne="http://schemas.microsoft.com/office/word/2006/wordml" xmlns:wps="http://schemas.microsoft.com/office/word/2010/wordprocessingShape" mc:Ignorable="w14 w15 w16se w16cid wp14">
   <w:abstractNum w:abstractNumId="0" w15:restartNumberingAfterBreak="0">
     <w:nsid w:val="02471AA1"/>
     <w:multiLevelType w:val="hybridMultilevel"/>
@@ -4685,7 +4723,7 @@
 </file>
 
 <file path=word/styles.xml><?xml version="1.0" encoding="utf-8"?>
-<w:styles xmlns:mc="http://schemas.openxmlformats.org/markup-compatibility/2006" xmlns:r="http://schemas.openxmlformats.org/officeDocument/2006/relationships" xmlns:w="http://schemas.openxmlformats.org/wordprocessingml/2006/main" xmlns:w14="http://schemas.microsoft.com/office/word/2010/wordml" xmlns:w15="http://schemas.microsoft.com/office/word/2012/wordml" xmlns:w16se="http://schemas.microsoft.com/office/word/2015/wordml/symex" mc:Ignorable="w14 w15 w16se">
+<w:styles xmlns:mc="http://schemas.openxmlformats.org/markup-compatibility/2006" xmlns:r="http://schemas.openxmlformats.org/officeDocument/2006/relationships" xmlns:w="http://schemas.openxmlformats.org/wordprocessingml/2006/main" xmlns:w14="http://schemas.microsoft.com/office/word/2010/wordml" xmlns:w15="http://schemas.microsoft.com/office/word/2012/wordml" xmlns:w16cid="http://schemas.microsoft.com/office/word/2016/wordml/cid" xmlns:w16se="http://schemas.microsoft.com/office/word/2015/wordml/symex" mc:Ignorable="w14 w15 w16se w16cid">
   <w:docDefaults>
     <w:rPrDefault>
       <w:rPr>
@@ -4807,6 +4845,7 @@
     <w:lsdException w:name="HTML Sample" w:semiHidden="1" w:unhideWhenUsed="1"/>
     <w:lsdException w:name="HTML Typewriter" w:semiHidden="1" w:unhideWhenUsed="1"/>
     <w:lsdException w:name="HTML Variable" w:semiHidden="1" w:unhideWhenUsed="1"/>
+    <w:lsdException w:name="Normal Table" w:semiHidden="1" w:unhideWhenUsed="1"/>
     <w:lsdException w:name="annotation subject" w:semiHidden="1" w:unhideWhenUsed="1"/>
     <w:lsdException w:name="No List" w:semiHidden="1" w:unhideWhenUsed="1"/>
     <w:lsdException w:name="Outline List 1" w:semiHidden="1" w:unhideWhenUsed="1"/>
@@ -4853,8 +4892,10 @@
     <w:lsdException w:name="Table Subtle 2" w:semiHidden="1" w:unhideWhenUsed="1"/>
     <w:lsdException w:name="Table Web 1" w:semiHidden="1" w:unhideWhenUsed="1"/>
     <w:lsdException w:name="Table Web 2" w:semiHidden="1" w:unhideWhenUsed="1"/>
+    <w:lsdException w:name="Table Web 3" w:semiHidden="1" w:unhideWhenUsed="1"/>
     <w:lsdException w:name="Balloon Text" w:semiHidden="1" w:unhideWhenUsed="1"/>
     <w:lsdException w:name="Table Grid" w:uiPriority="39"/>
+    <w:lsdException w:name="Table Theme" w:semiHidden="1" w:unhideWhenUsed="1"/>
     <w:lsdException w:name="Placeholder Text" w:semiHidden="1"/>
     <w:lsdException w:name="No Spacing" w:uiPriority="1" w:qFormat="1"/>
     <w:lsdException w:name="Light Shading" w:uiPriority="60"/>
@@ -5427,7 +5468,7 @@
 </file>
 
 <file path=customXml/itemProps1.xml><?xml version="1.0" encoding="utf-8"?>
-<ds:datastoreItem xmlns:ds="http://schemas.openxmlformats.org/officeDocument/2006/customXml" ds:itemID="{8451DE0A-AEF2-401D-974F-83B55DA598E5}">
+<ds:datastoreItem xmlns:ds="http://schemas.openxmlformats.org/officeDocument/2006/customXml" ds:itemID="{CE6EEE1D-0BF6-4976-A423-1B820267E742}">
   <ds:schemaRefs>
     <ds:schemaRef ds:uri="http://schemas.openxmlformats.org/officeDocument/2006/bibliography"/>
   </ds:schemaRefs>

</xml_diff>

<commit_message>
Added updates to spacing for resume
</commit_message>
<xml_diff>
--- a/docs/cv97.docx
+++ b/docs/cv97.docx
@@ -11,355 +11,6 @@
           <w:szCs w:val="28"/>
         </w:rPr>
       </w:pPr>
-      <w:r>
-        <w:rPr>
-          <w:rFonts w:ascii="Open Sans" w:hAnsi="Open Sans" w:cs="Open Sans"/>
-          <w:noProof/>
-          <w:sz w:val="20"/>
-          <w:szCs w:val="28"/>
-        </w:rPr>
-        <mc:AlternateContent>
-          <mc:Choice Requires="wps">
-            <w:drawing>
-              <wp:anchor distT="45720" distB="45720" distL="114300" distR="114300" simplePos="0" relativeHeight="251664384" behindDoc="0" locked="0" layoutInCell="1" allowOverlap="1" wp14:anchorId="6166E25C" wp14:editId="4306BDC9">
-                <wp:simplePos x="0" y="0"/>
-                <wp:positionH relativeFrom="margin">
-                  <wp:posOffset>-484142</wp:posOffset>
-                </wp:positionH>
-                <wp:positionV relativeFrom="paragraph">
-                  <wp:posOffset>19050</wp:posOffset>
-                </wp:positionV>
-                <wp:extent cx="6924675" cy="381000"/>
-                <wp:effectExtent l="0" t="0" r="0" b="0"/>
-                <wp:wrapNone/>
-                <wp:docPr id="3" name="Text Box 3"/>
-                <wp:cNvGraphicFramePr>
-                  <a:graphicFrameLocks xmlns:a="http://schemas.openxmlformats.org/drawingml/2006/main"/>
-                </wp:cNvGraphicFramePr>
-                <a:graphic xmlns:a="http://schemas.openxmlformats.org/drawingml/2006/main">
-                  <a:graphicData uri="http://schemas.microsoft.com/office/word/2010/wordprocessingShape">
-                    <wps:wsp>
-                      <wps:cNvSpPr txBox="1">
-                        <a:spLocks noChangeArrowheads="1"/>
-                      </wps:cNvSpPr>
-                      <wps:spPr bwMode="auto">
-                        <a:xfrm>
-                          <a:off x="0" y="0"/>
-                          <a:ext cx="6924675" cy="381000"/>
-                        </a:xfrm>
-                        <a:prstGeom prst="rect">
-                          <a:avLst/>
-                        </a:prstGeom>
-                        <a:noFill/>
-                        <a:ln w="9525">
-                          <a:noFill/>
-                          <a:miter lim="800000"/>
-                          <a:headEnd/>
-                          <a:tailEnd/>
-                        </a:ln>
-                      </wps:spPr>
-                      <wps:txbx>
-                        <w:txbxContent>
-                          <w:p>
-                            <w:pPr>
-                              <w:jc w:val="center"/>
-                              <w:rPr>
-                                <w:rFonts w:ascii="Source Sans Pro" w:hAnsi="Source Sans Pro"/>
-                                <w:b/>
-                                <w:smallCaps/>
-                                <w:color w:val="F2F2F2" w:themeColor="background1" w:themeShade="F2"/>
-                                <w:spacing w:val="10"/>
-                                <w:sz w:val="48"/>
-                              </w:rPr>
-                            </w:pPr>
-                            <w:r>
-                              <w:rPr>
-                                <w:rFonts w:ascii="Segoe UI Emoji" w:hAnsi="Segoe UI Emoji" w:cs="Open Sans"/>
-                                <w:color w:val="0070C0"/>
-                                <w:spacing w:val="10"/>
-                                <w:szCs w:val="28"/>
-                              </w:rPr>
-                              <w:t>🏡</w:t>
-                            </w:r>
-                            <w:r>
-                              <w:rPr>
-                                <w:rFonts w:ascii="Source Sans Pro" w:hAnsi="Source Sans Pro" w:cs="Open Sans"/>
-                                <w:color w:val="F2F2F2" w:themeColor="background1" w:themeShade="F2"/>
-                                <w:spacing w:val="10"/>
-                                <w:szCs w:val="28"/>
-                              </w:rPr>
-                              <w:t xml:space="preserve"> </w:t>
-                            </w:r>
-                            <w:r>
-                              <w:rPr>
-                                <w:rFonts w:ascii="Source Sans Pro" w:hAnsi="Source Sans Pro" w:cs="Open Sans"/>
-                                <w:color w:val="404040" w:themeColor="text1" w:themeTint="BF"/>
-                                <w:spacing w:val="10"/>
-                                <w:szCs w:val="28"/>
-                              </w:rPr>
-                              <w:t xml:space="preserve">7226 W Myrtle Ave, Chicago, IL 60631     </w:t>
-                            </w:r>
-                            <w:r>
-                              <w:rPr>
-                                <w:rFonts w:ascii="Times New Roman" w:hAnsi="Times New Roman" w:cs="Times New Roman"/>
-                                <w:color w:val="404040" w:themeColor="text1" w:themeTint="BF"/>
-                                <w:spacing w:val="10"/>
-                                <w:szCs w:val="28"/>
-                              </w:rPr>
-                              <w:t xml:space="preserve"> </w:t>
-                            </w:r>
-                            <w:r>
-                              <w:rPr>
-                                <w:rFonts w:ascii="Segoe UI Emoji" w:hAnsi="Segoe UI Emoji" w:cs="Open Sans"/>
-                                <w:color w:val="404040" w:themeColor="text1" w:themeTint="BF"/>
-                                <w:spacing w:val="10"/>
-                                <w:szCs w:val="28"/>
-                              </w:rPr>
-                              <w:t xml:space="preserve"> </w:t>
-                            </w:r>
-                            <w:r>
-                              <w:rPr>
-                                <w:rFonts w:ascii="Segoe UI Emoji" w:hAnsi="Segoe UI Emoji" w:cs="Open Sans"/>
-                                <w:color w:val="0070C0"/>
-                                <w:spacing w:val="10"/>
-                                <w:szCs w:val="28"/>
-                              </w:rPr>
-                              <w:t>📞</w:t>
-                            </w:r>
-                            <w:r>
-                              <w:rPr>
-                                <w:rFonts w:ascii="Source Sans Pro" w:hAnsi="Source Sans Pro" w:cs="Open Sans"/>
-                                <w:color w:val="F2F2F2" w:themeColor="background1" w:themeShade="F2"/>
-                                <w:spacing w:val="10"/>
-                                <w:szCs w:val="28"/>
-                              </w:rPr>
-                              <w:t xml:space="preserve"> </w:t>
-                            </w:r>
-                            <w:r>
-                              <w:rPr>
-                                <w:rFonts w:ascii="Source Sans Pro" w:hAnsi="Source Sans Pro" w:cs="Open Sans"/>
-                                <w:color w:val="404040" w:themeColor="text1" w:themeTint="BF"/>
-                                <w:spacing w:val="10"/>
-                                <w:szCs w:val="28"/>
-                              </w:rPr>
-                              <w:t xml:space="preserve">(312) 848-5128    </w:t>
-                            </w:r>
-                            <w:r>
-                              <w:rPr>
-                                <w:rFonts w:ascii="Source Sans Pro" w:hAnsi="Source Sans Pro" w:cs="Open Sans"/>
-                                <w:color w:val="404040" w:themeColor="text1" w:themeTint="BF"/>
-                                <w:spacing w:val="10"/>
-                                <w:szCs w:val="28"/>
-                              </w:rPr>
-                              <w:t xml:space="preserve">   </w:t>
-                            </w:r>
-                            <w:r>
-                              <w:rPr>
-                                <w:rFonts w:ascii="Source Sans Pro" w:hAnsi="Source Sans Pro" w:cs="Open Sans"/>
-                                <w:color w:val="404040" w:themeColor="text1" w:themeTint="BF"/>
-                                <w:spacing w:val="10"/>
-                                <w:szCs w:val="28"/>
-                              </w:rPr>
-                              <w:t xml:space="preserve"> </w:t>
-                            </w:r>
-                            <w:r>
-                              <w:rPr>
-                                <w:rFonts w:ascii="Segoe UI Emoji" w:hAnsi="Segoe UI Emoji" w:cs="Open Sans"/>
-                                <w:color w:val="0070C0"/>
-                                <w:spacing w:val="10"/>
-                                <w:szCs w:val="28"/>
-                              </w:rPr>
-                              <w:t>📧</w:t>
-                            </w:r>
-                            <w:r>
-                              <w:rPr>
-                                <w:rFonts w:ascii="Source Sans Pro" w:hAnsi="Source Sans Pro" w:cs="Open Sans"/>
-                                <w:color w:val="F2F2F2" w:themeColor="background1" w:themeShade="F2"/>
-                                <w:spacing w:val="10"/>
-                                <w:szCs w:val="28"/>
-                              </w:rPr>
-                              <w:t xml:space="preserve"> </w:t>
-                            </w:r>
-                            <w:hyperlink r:id="rId6" w:history="1">
-                              <w:r>
-                                <w:rPr>
-                                  <w:rStyle w:val="Hyperlink"/>
-                                  <w:rFonts w:ascii="Source Sans Pro" w:hAnsi="Source Sans Pro" w:cs="Open Sans"/>
-                                  <w:color w:val="404040" w:themeColor="text1" w:themeTint="BF"/>
-                                  <w:spacing w:val="10"/>
-                                  <w:szCs w:val="28"/>
-                                </w:rPr>
-                                <w:t>rjaltman04@gmail.com</w:t>
-                              </w:r>
-                            </w:hyperlink>
-                          </w:p>
-                        </w:txbxContent>
-                      </wps:txbx>
-                      <wps:bodyPr rot="0" vert="horz" wrap="square" lIns="91440" tIns="45720" rIns="91440" bIns="45720" anchor="t" anchorCtr="0">
-                        <a:noAutofit/>
-                      </wps:bodyPr>
-                    </wps:wsp>
-                  </a:graphicData>
-                </a:graphic>
-                <wp14:sizeRelH relativeFrom="margin">
-                  <wp14:pctWidth>0</wp14:pctWidth>
-                </wp14:sizeRelH>
-                <wp14:sizeRelV relativeFrom="margin">
-                  <wp14:pctHeight>0</wp14:pctHeight>
-                </wp14:sizeRelV>
-              </wp:anchor>
-            </w:drawing>
-          </mc:Choice>
-          <mc:Fallback>
-            <w:pict>
-              <v:shapetype w14:anchorId="6166E25C" id="_x0000_t202" coordsize="21600,21600" o:spt="202" path="m,l,21600r21600,l21600,xe">
-                <v:stroke joinstyle="miter"/>
-                <v:path gradientshapeok="t" o:connecttype="rect"/>
-              </v:shapetype>
-              <v:shape id="Text Box 3" o:spid="_x0000_s1026" type="#_x0000_t202" style="position:absolute;margin-left:-38.1pt;margin-top:1.5pt;width:545.25pt;height:30pt;z-index:251664384;visibility:visible;mso-wrap-style:square;mso-width-percent:0;mso-height-percent:0;mso-wrap-distance-left:9pt;mso-wrap-distance-top:3.6pt;mso-wrap-distance-right:9pt;mso-wrap-distance-bottom:3.6pt;mso-position-horizontal:absolute;mso-position-horizontal-relative:margin;mso-position-vertical:absolute;mso-position-vertical-relative:text;mso-width-percent:0;mso-height-percent:0;mso-width-relative:margin;mso-height-relative:margin;v-text-anchor:top" o:gfxdata="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" filled="f" stroked="f">
-                <v:textbox>
-                  <w:txbxContent>
-                    <w:p>
-                      <w:pPr>
-                        <w:jc w:val="center"/>
-                        <w:rPr>
-                          <w:rFonts w:ascii="Source Sans Pro" w:hAnsi="Source Sans Pro"/>
-                          <w:b/>
-                          <w:smallCaps/>
-                          <w:color w:val="F2F2F2" w:themeColor="background1" w:themeShade="F2"/>
-                          <w:spacing w:val="10"/>
-                          <w:sz w:val="48"/>
-                        </w:rPr>
-                      </w:pPr>
-                      <w:r>
-                        <w:rPr>
-                          <w:rFonts w:ascii="Segoe UI Emoji" w:hAnsi="Segoe UI Emoji" w:cs="Open Sans"/>
-                          <w:color w:val="0070C0"/>
-                          <w:spacing w:val="10"/>
-                          <w:szCs w:val="28"/>
-                        </w:rPr>
-                        <w:t>🏡</w:t>
-                      </w:r>
-                      <w:r>
-                        <w:rPr>
-                          <w:rFonts w:ascii="Source Sans Pro" w:hAnsi="Source Sans Pro" w:cs="Open Sans"/>
-                          <w:color w:val="F2F2F2" w:themeColor="background1" w:themeShade="F2"/>
-                          <w:spacing w:val="10"/>
-                          <w:szCs w:val="28"/>
-                        </w:rPr>
-                        <w:t xml:space="preserve"> </w:t>
-                      </w:r>
-                      <w:r>
-                        <w:rPr>
-                          <w:rFonts w:ascii="Source Sans Pro" w:hAnsi="Source Sans Pro" w:cs="Open Sans"/>
-                          <w:color w:val="404040" w:themeColor="text1" w:themeTint="BF"/>
-                          <w:spacing w:val="10"/>
-                          <w:szCs w:val="28"/>
-                        </w:rPr>
-                        <w:t xml:space="preserve">7226 W Myrtle Ave, Chicago, IL 60631     </w:t>
-                      </w:r>
-                      <w:r>
-                        <w:rPr>
-                          <w:rFonts w:ascii="Times New Roman" w:hAnsi="Times New Roman" w:cs="Times New Roman"/>
-                          <w:color w:val="404040" w:themeColor="text1" w:themeTint="BF"/>
-                          <w:spacing w:val="10"/>
-                          <w:szCs w:val="28"/>
-                        </w:rPr>
-                        <w:t xml:space="preserve"> </w:t>
-                      </w:r>
-                      <w:r>
-                        <w:rPr>
-                          <w:rFonts w:ascii="Segoe UI Emoji" w:hAnsi="Segoe UI Emoji" w:cs="Open Sans"/>
-                          <w:color w:val="404040" w:themeColor="text1" w:themeTint="BF"/>
-                          <w:spacing w:val="10"/>
-                          <w:szCs w:val="28"/>
-                        </w:rPr>
-                        <w:t xml:space="preserve"> </w:t>
-                      </w:r>
-                      <w:r>
-                        <w:rPr>
-                          <w:rFonts w:ascii="Segoe UI Emoji" w:hAnsi="Segoe UI Emoji" w:cs="Open Sans"/>
-                          <w:color w:val="0070C0"/>
-                          <w:spacing w:val="10"/>
-                          <w:szCs w:val="28"/>
-                        </w:rPr>
-                        <w:t>📞</w:t>
-                      </w:r>
-                      <w:r>
-                        <w:rPr>
-                          <w:rFonts w:ascii="Source Sans Pro" w:hAnsi="Source Sans Pro" w:cs="Open Sans"/>
-                          <w:color w:val="F2F2F2" w:themeColor="background1" w:themeShade="F2"/>
-                          <w:spacing w:val="10"/>
-                          <w:szCs w:val="28"/>
-                        </w:rPr>
-                        <w:t xml:space="preserve"> </w:t>
-                      </w:r>
-                      <w:r>
-                        <w:rPr>
-                          <w:rFonts w:ascii="Source Sans Pro" w:hAnsi="Source Sans Pro" w:cs="Open Sans"/>
-                          <w:color w:val="404040" w:themeColor="text1" w:themeTint="BF"/>
-                          <w:spacing w:val="10"/>
-                          <w:szCs w:val="28"/>
-                        </w:rPr>
-                        <w:t xml:space="preserve">(312) 848-5128    </w:t>
-                      </w:r>
-                      <w:r>
-                        <w:rPr>
-                          <w:rFonts w:ascii="Source Sans Pro" w:hAnsi="Source Sans Pro" w:cs="Open Sans"/>
-                          <w:color w:val="404040" w:themeColor="text1" w:themeTint="BF"/>
-                          <w:spacing w:val="10"/>
-                          <w:szCs w:val="28"/>
-                        </w:rPr>
-                        <w:t xml:space="preserve">   </w:t>
-                      </w:r>
-                      <w:r>
-                        <w:rPr>
-                          <w:rFonts w:ascii="Source Sans Pro" w:hAnsi="Source Sans Pro" w:cs="Open Sans"/>
-                          <w:color w:val="404040" w:themeColor="text1" w:themeTint="BF"/>
-                          <w:spacing w:val="10"/>
-                          <w:szCs w:val="28"/>
-                        </w:rPr>
-                        <w:t xml:space="preserve"> </w:t>
-                      </w:r>
-                      <w:r>
-                        <w:rPr>
-                          <w:rFonts w:ascii="Segoe UI Emoji" w:hAnsi="Segoe UI Emoji" w:cs="Open Sans"/>
-                          <w:color w:val="0070C0"/>
-                          <w:spacing w:val="10"/>
-                          <w:szCs w:val="28"/>
-                        </w:rPr>
-                        <w:t>📧</w:t>
-                      </w:r>
-                      <w:r>
-                        <w:rPr>
-                          <w:rFonts w:ascii="Source Sans Pro" w:hAnsi="Source Sans Pro" w:cs="Open Sans"/>
-                          <w:color w:val="F2F2F2" w:themeColor="background1" w:themeShade="F2"/>
-                          <w:spacing w:val="10"/>
-                          <w:szCs w:val="28"/>
-                        </w:rPr>
-                        <w:t xml:space="preserve"> </w:t>
-                      </w:r>
-                      <w:hyperlink r:id="rId7" w:history="1">
-                        <w:r>
-                          <w:rPr>
-                            <w:rStyle w:val="Hyperlink"/>
-                            <w:rFonts w:ascii="Source Sans Pro" w:hAnsi="Source Sans Pro" w:cs="Open Sans"/>
-                            <w:color w:val="404040" w:themeColor="text1" w:themeTint="BF"/>
-                            <w:spacing w:val="10"/>
-                            <w:szCs w:val="28"/>
-                          </w:rPr>
-                          <w:t>rjaltman04@gmail.com</w:t>
-                        </w:r>
-                      </w:hyperlink>
-                    </w:p>
-                  </w:txbxContent>
-                </v:textbox>
-                <w10:wrap anchorx="margin"/>
-              </v:shape>
-            </w:pict>
-          </mc:Fallback>
-        </mc:AlternateContent>
-      </w:r>
       <w:r>
         <w:rPr>
           <w:rFonts w:ascii="Open Sans" w:hAnsi="Open Sans" w:cs="Open Sans"/>
@@ -373,16 +24,16 @@
         <mc:AlternateContent>
           <mc:Choice Requires="wps">
             <w:drawing>
-              <wp:anchor distT="0" distB="0" distL="114300" distR="114300" simplePos="0" relativeHeight="251658239" behindDoc="1" locked="0" layoutInCell="1" allowOverlap="1" wp14:anchorId="00C953B4" wp14:editId="469CC52E">
+              <wp:anchor distT="0" distB="0" distL="114300" distR="114300" simplePos="0" relativeHeight="251658239" behindDoc="1" locked="0" layoutInCell="1" allowOverlap="1" wp14:anchorId="1603031E" wp14:editId="037164D4">
                 <wp:simplePos x="0" y="0"/>
                 <wp:positionH relativeFrom="page">
                   <wp:posOffset>-128905</wp:posOffset>
                 </wp:positionH>
                 <wp:positionV relativeFrom="paragraph">
-                  <wp:posOffset>319656</wp:posOffset>
+                  <wp:posOffset>386080</wp:posOffset>
                 </wp:positionV>
-                <wp:extent cx="8058150" cy="18288"/>
-                <wp:effectExtent l="0" t="0" r="0" b="1270"/>
+                <wp:extent cx="8058150" cy="17780"/>
+                <wp:effectExtent l="0" t="0" r="0" b="0"/>
                 <wp:wrapNone/>
                 <wp:docPr id="1" name="Rectangle 1"/>
                 <wp:cNvGraphicFramePr/>
@@ -393,7 +44,7 @@
                       <wps:spPr>
                         <a:xfrm>
                           <a:off x="0" y="0"/>
-                          <a:ext cx="8058150" cy="18288"/>
+                          <a:ext cx="8058150" cy="17780"/>
                         </a:xfrm>
                         <a:prstGeom prst="rect">
                           <a:avLst/>
@@ -444,7 +95,7 @@
           </mc:Choice>
           <mc:Fallback>
             <w:pict>
-              <v:rect w14:anchorId="68D58CB7" id="Rectangle 1" o:spid="_x0000_s1026" style="position:absolute;margin-left:-10.15pt;margin-top:25.15pt;width:634.5pt;height:1.45pt;z-index:-251658241;visibility:visible;mso-wrap-style:square;mso-width-percent:0;mso-height-percent:0;mso-wrap-distance-left:9pt;mso-wrap-distance-top:0;mso-wrap-distance-right:9pt;mso-wrap-distance-bottom:0;mso-position-horizontal:absolute;mso-position-horizontal-relative:page;mso-position-vertical:absolute;mso-position-vertical-relative:text;mso-width-percent:0;mso-height-percent:0;mso-width-relative:margin;mso-height-relative:margin;v-text-anchor:middle" o:gfxdata="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" fillcolor="#d8d8d8 [2732]" stroked="f" strokeweight="1.5pt">
+              <v:rect w14:anchorId="33925308" id="Rectangle 1" o:spid="_x0000_s1026" style="position:absolute;margin-left:-10.15pt;margin-top:30.4pt;width:634.5pt;height:1.4pt;z-index:-251658241;visibility:visible;mso-wrap-style:square;mso-width-percent:0;mso-height-percent:0;mso-wrap-distance-left:9pt;mso-wrap-distance-top:0;mso-wrap-distance-right:9pt;mso-wrap-distance-bottom:0;mso-position-horizontal:absolute;mso-position-horizontal-relative:page;mso-position-vertical:absolute;mso-position-vertical-relative:text;mso-width-percent:0;mso-height-percent:0;mso-width-relative:margin;mso-height-relative:margin;v-text-anchor:middle" o:gfxdata="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" fillcolor="#d8d8d8 [2732]" stroked="f" strokeweight="1.5pt">
                 <w10:wrap anchorx="page"/>
               </v:rect>
             </w:pict>
@@ -461,7 +112,356 @@
         <mc:AlternateContent>
           <mc:Choice Requires="wps">
             <w:drawing>
-              <wp:anchor distT="45720" distB="45720" distL="114300" distR="114300" simplePos="0" relativeHeight="251662336" behindDoc="0" locked="0" layoutInCell="1" allowOverlap="1" wp14:anchorId="5F345E6F" wp14:editId="7717ADD9">
+              <wp:anchor distT="45720" distB="45720" distL="114300" distR="114300" simplePos="0" relativeHeight="251664384" behindDoc="0" locked="0" layoutInCell="1" allowOverlap="1" wp14:anchorId="067D38DC" wp14:editId="1CCF2A31">
+                <wp:simplePos x="0" y="0"/>
+                <wp:positionH relativeFrom="margin">
+                  <wp:posOffset>-484142</wp:posOffset>
+                </wp:positionH>
+                <wp:positionV relativeFrom="paragraph">
+                  <wp:posOffset>19050</wp:posOffset>
+                </wp:positionV>
+                <wp:extent cx="6924675" cy="381000"/>
+                <wp:effectExtent l="0" t="0" r="0" b="0"/>
+                <wp:wrapNone/>
+                <wp:docPr id="3" name="Text Box 3"/>
+                <wp:cNvGraphicFramePr>
+                  <a:graphicFrameLocks xmlns:a="http://schemas.openxmlformats.org/drawingml/2006/main"/>
+                </wp:cNvGraphicFramePr>
+                <a:graphic xmlns:a="http://schemas.openxmlformats.org/drawingml/2006/main">
+                  <a:graphicData uri="http://schemas.microsoft.com/office/word/2010/wordprocessingShape">
+                    <wps:wsp>
+                      <wps:cNvSpPr txBox="1">
+                        <a:spLocks noChangeArrowheads="1"/>
+                      </wps:cNvSpPr>
+                      <wps:spPr bwMode="auto">
+                        <a:xfrm>
+                          <a:off x="0" y="0"/>
+                          <a:ext cx="6924675" cy="381000"/>
+                        </a:xfrm>
+                        <a:prstGeom prst="rect">
+                          <a:avLst/>
+                        </a:prstGeom>
+                        <a:noFill/>
+                        <a:ln w="9525">
+                          <a:noFill/>
+                          <a:miter lim="800000"/>
+                          <a:headEnd/>
+                          <a:tailEnd/>
+                        </a:ln>
+                      </wps:spPr>
+                      <wps:txbx>
+                        <w:txbxContent>
+                          <w:p>
+                            <w:pPr>
+                              <w:jc w:val="center"/>
+                              <w:rPr>
+                                <w:rFonts w:ascii="Source Sans Pro" w:hAnsi="Source Sans Pro"/>
+                                <w:b/>
+                                <w:smallCaps/>
+                                <w:color w:val="F2F2F2" w:themeColor="background1" w:themeShade="F2"/>
+                                <w:spacing w:val="10"/>
+                                <w:sz w:val="48"/>
+                              </w:rPr>
+                            </w:pPr>
+                            <w:r>
+                              <w:rPr>
+                                <w:rFonts w:ascii="Segoe UI Emoji" w:hAnsi="Segoe UI Emoji" w:cs="Open Sans"/>
+                                <w:color w:val="0070C0"/>
+                                <w:spacing w:val="10"/>
+                                <w:szCs w:val="28"/>
+                              </w:rPr>
+                              <w:t>🏡</w:t>
+                            </w:r>
+                            <w:r>
+                              <w:rPr>
+                                <w:rFonts w:ascii="Source Sans Pro" w:hAnsi="Source Sans Pro" w:cs="Open Sans"/>
+                                <w:color w:val="F2F2F2" w:themeColor="background1" w:themeShade="F2"/>
+                                <w:spacing w:val="10"/>
+                                <w:szCs w:val="28"/>
+                              </w:rPr>
+                              <w:t xml:space="preserve"> </w:t>
+                            </w:r>
+                            <w:r>
+                              <w:rPr>
+                                <w:rFonts w:ascii="Source Sans Pro" w:hAnsi="Source Sans Pro" w:cs="Open Sans"/>
+                                <w:color w:val="404040" w:themeColor="text1" w:themeTint="BF"/>
+                                <w:spacing w:val="10"/>
+                                <w:szCs w:val="28"/>
+                              </w:rPr>
+                              <w:t xml:space="preserve">7226 W Myrtle Ave, Chicago, IL 60631     </w:t>
+                            </w:r>
+                            <w:r>
+                              <w:rPr>
+                                <w:rFonts w:ascii="Times New Roman" w:hAnsi="Times New Roman" w:cs="Times New Roman"/>
+                                <w:color w:val="404040" w:themeColor="text1" w:themeTint="BF"/>
+                                <w:spacing w:val="10"/>
+                                <w:szCs w:val="28"/>
+                              </w:rPr>
+                              <w:t xml:space="preserve"> </w:t>
+                            </w:r>
+                            <w:r>
+                              <w:rPr>
+                                <w:rFonts w:ascii="Segoe UI Emoji" w:hAnsi="Segoe UI Emoji" w:cs="Open Sans"/>
+                                <w:color w:val="404040" w:themeColor="text1" w:themeTint="BF"/>
+                                <w:spacing w:val="10"/>
+                                <w:szCs w:val="28"/>
+                              </w:rPr>
+                              <w:t xml:space="preserve"> </w:t>
+                            </w:r>
+                            <w:r>
+                              <w:rPr>
+                                <w:rFonts w:ascii="Segoe UI Emoji" w:hAnsi="Segoe UI Emoji" w:cs="Open Sans"/>
+                                <w:color w:val="0070C0"/>
+                                <w:spacing w:val="10"/>
+                                <w:szCs w:val="28"/>
+                              </w:rPr>
+                              <w:t>📞</w:t>
+                            </w:r>
+                            <w:r>
+                              <w:rPr>
+                                <w:rFonts w:ascii="Source Sans Pro" w:hAnsi="Source Sans Pro" w:cs="Open Sans"/>
+                                <w:color w:val="F2F2F2" w:themeColor="background1" w:themeShade="F2"/>
+                                <w:spacing w:val="10"/>
+                                <w:szCs w:val="28"/>
+                              </w:rPr>
+                              <w:t xml:space="preserve"> </w:t>
+                            </w:r>
+                            <w:r>
+                              <w:rPr>
+                                <w:rFonts w:ascii="Source Sans Pro" w:hAnsi="Source Sans Pro" w:cs="Open Sans"/>
+                                <w:color w:val="404040" w:themeColor="text1" w:themeTint="BF"/>
+                                <w:spacing w:val="10"/>
+                                <w:szCs w:val="28"/>
+                              </w:rPr>
+                              <w:t xml:space="preserve">(312) 848-5128    </w:t>
+                            </w:r>
+                            <w:r>
+                              <w:rPr>
+                                <w:rFonts w:ascii="Source Sans Pro" w:hAnsi="Source Sans Pro" w:cs="Open Sans"/>
+                                <w:color w:val="404040" w:themeColor="text1" w:themeTint="BF"/>
+                                <w:spacing w:val="10"/>
+                                <w:szCs w:val="28"/>
+                              </w:rPr>
+                              <w:t xml:space="preserve">   </w:t>
+                            </w:r>
+                            <w:r>
+                              <w:rPr>
+                                <w:rFonts w:ascii="Source Sans Pro" w:hAnsi="Source Sans Pro" w:cs="Open Sans"/>
+                                <w:color w:val="404040" w:themeColor="text1" w:themeTint="BF"/>
+                                <w:spacing w:val="10"/>
+                                <w:szCs w:val="28"/>
+                              </w:rPr>
+                              <w:t xml:space="preserve"> </w:t>
+                            </w:r>
+                            <w:r>
+                              <w:rPr>
+                                <w:rFonts w:ascii="Segoe UI Emoji" w:hAnsi="Segoe UI Emoji" w:cs="Open Sans"/>
+                                <w:color w:val="0070C0"/>
+                                <w:spacing w:val="10"/>
+                                <w:szCs w:val="28"/>
+                              </w:rPr>
+                              <w:t>📧</w:t>
+                            </w:r>
+                            <w:r>
+                              <w:rPr>
+                                <w:rFonts w:ascii="Source Sans Pro" w:hAnsi="Source Sans Pro" w:cs="Open Sans"/>
+                                <w:color w:val="F2F2F2" w:themeColor="background1" w:themeShade="F2"/>
+                                <w:spacing w:val="10"/>
+                                <w:szCs w:val="28"/>
+                              </w:rPr>
+                              <w:t xml:space="preserve"> </w:t>
+                            </w:r>
+                            <w:hyperlink r:id="rId6" w:history="1">
+                              <w:r>
+                                <w:rPr>
+                                  <w:rStyle w:val="Hyperlink"/>
+                                  <w:rFonts w:ascii="Source Sans Pro" w:hAnsi="Source Sans Pro" w:cs="Open Sans"/>
+                                  <w:color w:val="404040" w:themeColor="text1" w:themeTint="BF"/>
+                                  <w:spacing w:val="10"/>
+                                  <w:szCs w:val="28"/>
+                                </w:rPr>
+                                <w:t>rjaltman04@gmail.com</w:t>
+                              </w:r>
+                            </w:hyperlink>
+                          </w:p>
+                        </w:txbxContent>
+                      </wps:txbx>
+                      <wps:bodyPr rot="0" vert="horz" wrap="square" lIns="91440" tIns="45720" rIns="91440" bIns="45720" anchor="t" anchorCtr="0">
+                        <a:noAutofit/>
+                      </wps:bodyPr>
+                    </wps:wsp>
+                  </a:graphicData>
+                </a:graphic>
+                <wp14:sizeRelH relativeFrom="margin">
+                  <wp14:pctWidth>0</wp14:pctWidth>
+                </wp14:sizeRelH>
+                <wp14:sizeRelV relativeFrom="margin">
+                  <wp14:pctHeight>0</wp14:pctHeight>
+                </wp14:sizeRelV>
+              </wp:anchor>
+            </w:drawing>
+          </mc:Choice>
+          <mc:Fallback>
+            <w:pict>
+              <v:shapetype w14:anchorId="067D38DC" id="_x0000_t202" coordsize="21600,21600" o:spt="202" path="m,l,21600r21600,l21600,xe">
+                <v:stroke joinstyle="miter"/>
+                <v:path gradientshapeok="t" o:connecttype="rect"/>
+              </v:shapetype>
+              <v:shape id="Text Box 3" o:spid="_x0000_s1026" type="#_x0000_t202" style="position:absolute;margin-left:-38.1pt;margin-top:1.5pt;width:545.25pt;height:30pt;z-index:251664384;visibility:visible;mso-wrap-style:square;mso-width-percent:0;mso-height-percent:0;mso-wrap-distance-left:9pt;mso-wrap-distance-top:3.6pt;mso-wrap-distance-right:9pt;mso-wrap-distance-bottom:3.6pt;mso-position-horizontal:absolute;mso-position-horizontal-relative:margin;mso-position-vertical:absolute;mso-position-vertical-relative:text;mso-width-percent:0;mso-height-percent:0;mso-width-relative:margin;mso-height-relative:margin;v-text-anchor:top" o:gfxdata="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" filled="f" stroked="f">
+                <v:textbox>
+                  <w:txbxContent>
+                    <w:p>
+                      <w:pPr>
+                        <w:jc w:val="center"/>
+                        <w:rPr>
+                          <w:rFonts w:ascii="Source Sans Pro" w:hAnsi="Source Sans Pro"/>
+                          <w:b/>
+                          <w:smallCaps/>
+                          <w:color w:val="F2F2F2" w:themeColor="background1" w:themeShade="F2"/>
+                          <w:spacing w:val="10"/>
+                          <w:sz w:val="48"/>
+                        </w:rPr>
+                      </w:pPr>
+                      <w:r>
+                        <w:rPr>
+                          <w:rFonts w:ascii="Segoe UI Emoji" w:hAnsi="Segoe UI Emoji" w:cs="Open Sans"/>
+                          <w:color w:val="0070C0"/>
+                          <w:spacing w:val="10"/>
+                          <w:szCs w:val="28"/>
+                        </w:rPr>
+                        <w:t>🏡</w:t>
+                      </w:r>
+                      <w:r>
+                        <w:rPr>
+                          <w:rFonts w:ascii="Source Sans Pro" w:hAnsi="Source Sans Pro" w:cs="Open Sans"/>
+                          <w:color w:val="F2F2F2" w:themeColor="background1" w:themeShade="F2"/>
+                          <w:spacing w:val="10"/>
+                          <w:szCs w:val="28"/>
+                        </w:rPr>
+                        <w:t xml:space="preserve"> </w:t>
+                      </w:r>
+                      <w:r>
+                        <w:rPr>
+                          <w:rFonts w:ascii="Source Sans Pro" w:hAnsi="Source Sans Pro" w:cs="Open Sans"/>
+                          <w:color w:val="404040" w:themeColor="text1" w:themeTint="BF"/>
+                          <w:spacing w:val="10"/>
+                          <w:szCs w:val="28"/>
+                        </w:rPr>
+                        <w:t xml:space="preserve">7226 W Myrtle Ave, Chicago, IL 60631     </w:t>
+                      </w:r>
+                      <w:r>
+                        <w:rPr>
+                          <w:rFonts w:ascii="Times New Roman" w:hAnsi="Times New Roman" w:cs="Times New Roman"/>
+                          <w:color w:val="404040" w:themeColor="text1" w:themeTint="BF"/>
+                          <w:spacing w:val="10"/>
+                          <w:szCs w:val="28"/>
+                        </w:rPr>
+                        <w:t xml:space="preserve"> </w:t>
+                      </w:r>
+                      <w:r>
+                        <w:rPr>
+                          <w:rFonts w:ascii="Segoe UI Emoji" w:hAnsi="Segoe UI Emoji" w:cs="Open Sans"/>
+                          <w:color w:val="404040" w:themeColor="text1" w:themeTint="BF"/>
+                          <w:spacing w:val="10"/>
+                          <w:szCs w:val="28"/>
+                        </w:rPr>
+                        <w:t xml:space="preserve"> </w:t>
+                      </w:r>
+                      <w:r>
+                        <w:rPr>
+                          <w:rFonts w:ascii="Segoe UI Emoji" w:hAnsi="Segoe UI Emoji" w:cs="Open Sans"/>
+                          <w:color w:val="0070C0"/>
+                          <w:spacing w:val="10"/>
+                          <w:szCs w:val="28"/>
+                        </w:rPr>
+                        <w:t>📞</w:t>
+                      </w:r>
+                      <w:r>
+                        <w:rPr>
+                          <w:rFonts w:ascii="Source Sans Pro" w:hAnsi="Source Sans Pro" w:cs="Open Sans"/>
+                          <w:color w:val="F2F2F2" w:themeColor="background1" w:themeShade="F2"/>
+                          <w:spacing w:val="10"/>
+                          <w:szCs w:val="28"/>
+                        </w:rPr>
+                        <w:t xml:space="preserve"> </w:t>
+                      </w:r>
+                      <w:r>
+                        <w:rPr>
+                          <w:rFonts w:ascii="Source Sans Pro" w:hAnsi="Source Sans Pro" w:cs="Open Sans"/>
+                          <w:color w:val="404040" w:themeColor="text1" w:themeTint="BF"/>
+                          <w:spacing w:val="10"/>
+                          <w:szCs w:val="28"/>
+                        </w:rPr>
+                        <w:t xml:space="preserve">(312) 848-5128    </w:t>
+                      </w:r>
+                      <w:r>
+                        <w:rPr>
+                          <w:rFonts w:ascii="Source Sans Pro" w:hAnsi="Source Sans Pro" w:cs="Open Sans"/>
+                          <w:color w:val="404040" w:themeColor="text1" w:themeTint="BF"/>
+                          <w:spacing w:val="10"/>
+                          <w:szCs w:val="28"/>
+                        </w:rPr>
+                        <w:t xml:space="preserve">   </w:t>
+                      </w:r>
+                      <w:r>
+                        <w:rPr>
+                          <w:rFonts w:ascii="Source Sans Pro" w:hAnsi="Source Sans Pro" w:cs="Open Sans"/>
+                          <w:color w:val="404040" w:themeColor="text1" w:themeTint="BF"/>
+                          <w:spacing w:val="10"/>
+                          <w:szCs w:val="28"/>
+                        </w:rPr>
+                        <w:t xml:space="preserve"> </w:t>
+                      </w:r>
+                      <w:r>
+                        <w:rPr>
+                          <w:rFonts w:ascii="Segoe UI Emoji" w:hAnsi="Segoe UI Emoji" w:cs="Open Sans"/>
+                          <w:color w:val="0070C0"/>
+                          <w:spacing w:val="10"/>
+                          <w:szCs w:val="28"/>
+                        </w:rPr>
+                        <w:t>📧</w:t>
+                      </w:r>
+                      <w:r>
+                        <w:rPr>
+                          <w:rFonts w:ascii="Source Sans Pro" w:hAnsi="Source Sans Pro" w:cs="Open Sans"/>
+                          <w:color w:val="F2F2F2" w:themeColor="background1" w:themeShade="F2"/>
+                          <w:spacing w:val="10"/>
+                          <w:szCs w:val="28"/>
+                        </w:rPr>
+                        <w:t xml:space="preserve"> </w:t>
+                      </w:r>
+                      <w:hyperlink r:id="rId7" w:history="1">
+                        <w:r>
+                          <w:rPr>
+                            <w:rStyle w:val="Hyperlink"/>
+                            <w:rFonts w:ascii="Source Sans Pro" w:hAnsi="Source Sans Pro" w:cs="Open Sans"/>
+                            <w:color w:val="404040" w:themeColor="text1" w:themeTint="BF"/>
+                            <w:spacing w:val="10"/>
+                            <w:szCs w:val="28"/>
+                          </w:rPr>
+                          <w:t>rjaltman04@gmail.com</w:t>
+                        </w:r>
+                      </w:hyperlink>
+                    </w:p>
+                  </w:txbxContent>
+                </v:textbox>
+                <w10:wrap anchorx="margin"/>
+              </v:shape>
+            </w:pict>
+          </mc:Fallback>
+        </mc:AlternateContent>
+      </w:r>
+      <w:r>
+        <w:rPr>
+          <w:rFonts w:ascii="Open Sans" w:hAnsi="Open Sans" w:cs="Open Sans"/>
+          <w:noProof/>
+          <w:sz w:val="20"/>
+          <w:szCs w:val="28"/>
+        </w:rPr>
+        <mc:AlternateContent>
+          <mc:Choice Requires="wps">
+            <w:drawing>
+              <wp:anchor distT="45720" distB="45720" distL="114300" distR="114300" simplePos="0" relativeHeight="251662336" behindDoc="0" locked="0" layoutInCell="1" allowOverlap="1" wp14:anchorId="3B7D6381" wp14:editId="545F2FAB">
                 <wp:simplePos x="0" y="0"/>
                 <wp:positionH relativeFrom="margin">
                   <wp:posOffset>-485775</wp:posOffset>
@@ -606,10 +606,10 @@
           <w:smallCaps/>
           <w:color w:val="0070C0"/>
           <w:spacing w:val="20"/>
-          <w:sz w:val="24"/>
-          <w:szCs w:val="28"/>
-        </w:rPr>
-        <w:t>Education</w:t>
+          <w:sz w:val="16"/>
+          <w:szCs w:val="28"/>
+        </w:rPr>
+        <w:br/>
       </w:r>
       <w:r>
         <w:rPr>
@@ -620,6 +620,19 @@
           <w:sz w:val="24"/>
           <w:szCs w:val="28"/>
         </w:rPr>
+        <w:t>Education</w:t>
+      </w:r>
+      <w:bookmarkStart w:id="0" w:name="_GoBack"/>
+      <w:bookmarkEnd w:id="0"/>
+      <w:r>
+        <w:rPr>
+          <w:rFonts w:ascii="Open Sans" w:hAnsi="Open Sans" w:cs="Open Sans"/>
+          <w:smallCaps/>
+          <w:color w:val="0070C0"/>
+          <w:spacing w:val="20"/>
+          <w:sz w:val="24"/>
+          <w:szCs w:val="28"/>
+        </w:rPr>
         <w:br/>
       </w:r>
       <w:r>
@@ -1126,8 +1139,6 @@
         </w:rPr>
         <w:t>Analog Signal Processing</w:t>
       </w:r>
-      <w:bookmarkStart w:id="0" w:name="_GoBack"/>
-      <w:bookmarkEnd w:id="0"/>
       <w:r>
         <w:rPr>
           <w:rFonts w:ascii="Open Sans" w:hAnsi="Open Sans" w:cs="Open Sans"/>
@@ -2321,7 +2332,7 @@
         <mc:AlternateContent>
           <mc:Choice Requires="wps">
             <w:drawing>
-              <wp:anchor distT="45720" distB="45720" distL="114300" distR="114300" simplePos="0" relativeHeight="251668480" behindDoc="1" locked="0" layoutInCell="1" allowOverlap="1" wp14:anchorId="71ADBC1E" wp14:editId="3116C3CB">
+              <wp:anchor distT="45720" distB="45720" distL="114300" distR="114300" simplePos="0" relativeHeight="251668480" behindDoc="1" locked="0" layoutInCell="1" allowOverlap="1" wp14:anchorId="62B48ADC" wp14:editId="43400EA9">
                 <wp:simplePos x="0" y="0"/>
                 <wp:positionH relativeFrom="column">
                   <wp:posOffset>2705100</wp:posOffset>
@@ -2783,7 +2794,7 @@
         <mc:AlternateContent>
           <mc:Choice Requires="wps">
             <w:drawing>
-              <wp:anchor distT="45720" distB="45720" distL="114300" distR="114300" simplePos="0" relativeHeight="251670528" behindDoc="1" locked="0" layoutInCell="1" allowOverlap="1" wp14:anchorId="56D445FB" wp14:editId="288DA060">
+              <wp:anchor distT="45720" distB="45720" distL="114300" distR="114300" simplePos="0" relativeHeight="251670528" behindDoc="1" locked="0" layoutInCell="1" allowOverlap="1" wp14:anchorId="0B7F4316" wp14:editId="2C3D66BB">
                 <wp:simplePos x="0" y="0"/>
                 <wp:positionH relativeFrom="column">
                   <wp:posOffset>-810895</wp:posOffset>
@@ -5468,7 +5479,7 @@
 </file>
 
 <file path=customXml/itemProps1.xml><?xml version="1.0" encoding="utf-8"?>
-<ds:datastoreItem xmlns:ds="http://schemas.openxmlformats.org/officeDocument/2006/customXml" ds:itemID="{CE6EEE1D-0BF6-4976-A423-1B820267E742}">
+<ds:datastoreItem xmlns:ds="http://schemas.openxmlformats.org/officeDocument/2006/customXml" ds:itemID="{EB2D3E7D-964F-489E-A295-BE3A004A7DB7}">
   <ds:schemaRefs>
     <ds:schemaRef ds:uri="http://schemas.openxmlformats.org/officeDocument/2006/bibliography"/>
   </ds:schemaRefs>

</xml_diff>